<commit_message>
adding Joining Strings 2
</commit_message>
<xml_diff>
--- a/STRING METHODS.docx
+++ b/STRING METHODS.docx
@@ -7713,10 +7713,3662 @@
     </w:p>
     <w:p>
       <w:pPr>
-        <w:jc w:val="both"/>
-        <w:rPr>
+        <w:spacing w:after="0" w:line="240" w:lineRule="auto"/>
+        <w:rPr>
+          <w:rFonts w:ascii="Segoe UI" w:eastAsia="Times New Roman" w:hAnsi="Segoe UI" w:cs="Segoe UI"/>
+          <w:color w:val="10162F"/>
+          <w:sz w:val="27"/>
+          <w:szCs w:val="27"/>
+          <w:lang w:val="en-US" w:eastAsia="ru-RU"/>
+        </w:rPr>
+      </w:pPr>
+      <w:r>
+        <w:rPr>
+          <w:rFonts w:ascii="Segoe UI" w:eastAsia="Times New Roman" w:hAnsi="Segoe UI" w:cs="Segoe UI"/>
           <w:b/>
           <w:bCs/>
+          <w:color w:val="10162F"/>
+          <w:sz w:val="27"/>
+          <w:szCs w:val="27"/>
+          <w:lang w:val="en-US" w:eastAsia="ru-RU"/>
+        </w:rPr>
+        <w:t>Joining Strings</w:t>
+      </w:r>
+    </w:p>
+    <w:p>
+      <w:pPr>
+        <w:spacing w:after="100" w:afterAutospacing="1" w:line="240" w:lineRule="auto"/>
+        <w:rPr>
+          <w:rFonts w:ascii="Segoe UI" w:eastAsia="Times New Roman" w:hAnsi="Segoe UI" w:cs="Segoe UI"/>
+          <w:color w:val="10162F"/>
+          <w:sz w:val="27"/>
+          <w:szCs w:val="27"/>
+          <w:lang w:val="en-US" w:eastAsia="ru-RU"/>
+        </w:rPr>
+      </w:pPr>
+      <w:r>
+        <w:rPr>
+          <w:rFonts w:ascii="Segoe UI" w:eastAsia="Times New Roman" w:hAnsi="Segoe UI" w:cs="Segoe UI"/>
+          <w:color w:val="10162F"/>
+          <w:sz w:val="27"/>
+          <w:szCs w:val="27"/>
+          <w:lang w:val="en-US" w:eastAsia="ru-RU"/>
+        </w:rPr>
+        <w:t xml:space="preserve">Now that you’ve learned to break strings apart </w:t>
+      </w:r>
+      <w:proofErr w:type="gramStart"/>
+      <w:r>
+        <w:rPr>
+          <w:rFonts w:ascii="Segoe UI" w:eastAsia="Times New Roman" w:hAnsi="Segoe UI" w:cs="Segoe UI"/>
+          <w:color w:val="10162F"/>
+          <w:sz w:val="27"/>
+          <w:szCs w:val="27"/>
+          <w:lang w:val="en-US" w:eastAsia="ru-RU"/>
+        </w:rPr>
+        <w:t>using </w:t>
+      </w:r>
+      <w:r>
+        <w:rPr>
+          <w:rFonts w:ascii="Ubuntu Mono" w:eastAsia="Times New Roman" w:hAnsi="Ubuntu Mono" w:cs="Courier New"/>
+          <w:color w:val="15141F"/>
+          <w:shd w:val="clear" w:color="auto" w:fill="EAE9ED"/>
+          <w:lang w:val="en-US" w:eastAsia="ru-RU"/>
+        </w:rPr>
+        <w:t>.split</w:t>
+      </w:r>
+      <w:proofErr w:type="gramEnd"/>
+      <w:r>
+        <w:rPr>
+          <w:rFonts w:ascii="Ubuntu Mono" w:eastAsia="Times New Roman" w:hAnsi="Ubuntu Mono" w:cs="Courier New"/>
+          <w:color w:val="15141F"/>
+          <w:shd w:val="clear" w:color="auto" w:fill="EAE9ED"/>
+          <w:lang w:val="en-US" w:eastAsia="ru-RU"/>
+        </w:rPr>
+        <w:t>()</w:t>
+      </w:r>
+      <w:r>
+        <w:rPr>
+          <w:rFonts w:ascii="Segoe UI" w:eastAsia="Times New Roman" w:hAnsi="Segoe UI" w:cs="Segoe UI"/>
+          <w:color w:val="10162F"/>
+          <w:sz w:val="27"/>
+          <w:szCs w:val="27"/>
+          <w:lang w:val="en-US" w:eastAsia="ru-RU"/>
+        </w:rPr>
+        <w:t>, let’s learn to put them back together using </w:t>
+      </w:r>
+      <w:r>
+        <w:rPr>
+          <w:rFonts w:ascii="Ubuntu Mono" w:eastAsia="Times New Roman" w:hAnsi="Ubuntu Mono" w:cs="Courier New"/>
+          <w:color w:val="15141F"/>
+          <w:shd w:val="clear" w:color="auto" w:fill="EAE9ED"/>
+          <w:lang w:val="en-US" w:eastAsia="ru-RU"/>
+        </w:rPr>
+        <w:t>.join()</w:t>
+      </w:r>
+      <w:r>
+        <w:rPr>
+          <w:rFonts w:ascii="Segoe UI" w:eastAsia="Times New Roman" w:hAnsi="Segoe UI" w:cs="Segoe UI"/>
+          <w:color w:val="10162F"/>
+          <w:sz w:val="27"/>
+          <w:szCs w:val="27"/>
+          <w:lang w:val="en-US" w:eastAsia="ru-RU"/>
+        </w:rPr>
+        <w:t>. </w:t>
+      </w:r>
+      <w:proofErr w:type="gramStart"/>
+      <w:r>
+        <w:rPr>
+          <w:rFonts w:ascii="Ubuntu Mono" w:eastAsia="Times New Roman" w:hAnsi="Ubuntu Mono" w:cs="Courier New"/>
+          <w:color w:val="15141F"/>
+          <w:shd w:val="clear" w:color="auto" w:fill="EAE9ED"/>
+          <w:lang w:val="en-US" w:eastAsia="ru-RU"/>
+        </w:rPr>
+        <w:t>.join</w:t>
+      </w:r>
+      <w:proofErr w:type="gramEnd"/>
+      <w:r>
+        <w:rPr>
+          <w:rFonts w:ascii="Ubuntu Mono" w:eastAsia="Times New Roman" w:hAnsi="Ubuntu Mono" w:cs="Courier New"/>
+          <w:color w:val="15141F"/>
+          <w:shd w:val="clear" w:color="auto" w:fill="EAE9ED"/>
+          <w:lang w:val="en-US" w:eastAsia="ru-RU"/>
+        </w:rPr>
+        <w:t>()</w:t>
+      </w:r>
+      <w:r>
+        <w:rPr>
+          <w:rFonts w:ascii="Segoe UI" w:eastAsia="Times New Roman" w:hAnsi="Segoe UI" w:cs="Segoe UI"/>
+          <w:color w:val="10162F"/>
+          <w:sz w:val="27"/>
+          <w:szCs w:val="27"/>
+          <w:lang w:val="en-US" w:eastAsia="ru-RU"/>
+        </w:rPr>
+        <w:t> is essentially the opposite of </w:t>
+      </w:r>
+      <w:r>
+        <w:rPr>
+          <w:rFonts w:ascii="Ubuntu Mono" w:eastAsia="Times New Roman" w:hAnsi="Ubuntu Mono" w:cs="Courier New"/>
+          <w:color w:val="15141F"/>
+          <w:shd w:val="clear" w:color="auto" w:fill="EAE9ED"/>
+          <w:lang w:val="en-US" w:eastAsia="ru-RU"/>
+        </w:rPr>
+        <w:t>.split()</w:t>
+      </w:r>
+      <w:r>
+        <w:rPr>
+          <w:rFonts w:ascii="Segoe UI" w:eastAsia="Times New Roman" w:hAnsi="Segoe UI" w:cs="Segoe UI"/>
+          <w:color w:val="10162F"/>
+          <w:sz w:val="27"/>
+          <w:szCs w:val="27"/>
+          <w:lang w:val="en-US" w:eastAsia="ru-RU"/>
+        </w:rPr>
+        <w:t>, it </w:t>
+      </w:r>
+      <w:r>
+        <w:rPr>
+          <w:rFonts w:ascii="Segoe UI" w:eastAsia="Times New Roman" w:hAnsi="Segoe UI" w:cs="Segoe UI"/>
+          <w:i/>
+          <w:iCs/>
+          <w:color w:val="10162F"/>
+          <w:sz w:val="27"/>
+          <w:szCs w:val="27"/>
+          <w:lang w:val="en-US" w:eastAsia="ru-RU"/>
+        </w:rPr>
+        <w:t>joins</w:t>
+      </w:r>
+      <w:r>
+        <w:rPr>
+          <w:rFonts w:ascii="Segoe UI" w:eastAsia="Times New Roman" w:hAnsi="Segoe UI" w:cs="Segoe UI"/>
+          <w:color w:val="10162F"/>
+          <w:sz w:val="27"/>
+          <w:szCs w:val="27"/>
+          <w:lang w:val="en-US" w:eastAsia="ru-RU"/>
+        </w:rPr>
+        <w:t xml:space="preserve"> a list of strings together with a given delimiter. The syntax </w:t>
+      </w:r>
+      <w:proofErr w:type="gramStart"/>
+      <w:r>
+        <w:rPr>
+          <w:rFonts w:ascii="Segoe UI" w:eastAsia="Times New Roman" w:hAnsi="Segoe UI" w:cs="Segoe UI"/>
+          <w:color w:val="10162F"/>
+          <w:sz w:val="27"/>
+          <w:szCs w:val="27"/>
+          <w:lang w:val="en-US" w:eastAsia="ru-RU"/>
+        </w:rPr>
+        <w:t>of </w:t>
+      </w:r>
+      <w:r>
+        <w:rPr>
+          <w:rFonts w:ascii="Ubuntu Mono" w:eastAsia="Times New Roman" w:hAnsi="Ubuntu Mono" w:cs="Courier New"/>
+          <w:color w:val="15141F"/>
+          <w:shd w:val="clear" w:color="auto" w:fill="EAE9ED"/>
+          <w:lang w:val="en-US" w:eastAsia="ru-RU"/>
+        </w:rPr>
+        <w:t>.join</w:t>
+      </w:r>
+      <w:proofErr w:type="gramEnd"/>
+      <w:r>
+        <w:rPr>
+          <w:rFonts w:ascii="Ubuntu Mono" w:eastAsia="Times New Roman" w:hAnsi="Ubuntu Mono" w:cs="Courier New"/>
+          <w:color w:val="15141F"/>
+          <w:shd w:val="clear" w:color="auto" w:fill="EAE9ED"/>
+          <w:lang w:val="en-US" w:eastAsia="ru-RU"/>
+        </w:rPr>
+        <w:t>()</w:t>
+      </w:r>
+      <w:r>
+        <w:rPr>
+          <w:rFonts w:ascii="Segoe UI" w:eastAsia="Times New Roman" w:hAnsi="Segoe UI" w:cs="Segoe UI"/>
+          <w:color w:val="10162F"/>
+          <w:sz w:val="27"/>
+          <w:szCs w:val="27"/>
+          <w:lang w:val="en-US" w:eastAsia="ru-RU"/>
+        </w:rPr>
+        <w:t> is:</w:t>
+      </w:r>
+    </w:p>
+    <w:p>
+      <w:pPr>
+        <w:shd w:val="clear" w:color="auto" w:fill="211E2F"/>
+        <w:tabs>
+          <w:tab w:val="left" w:pos="916"/>
+          <w:tab w:val="left" w:pos="1832"/>
+          <w:tab w:val="left" w:pos="2748"/>
+          <w:tab w:val="left" w:pos="3664"/>
+          <w:tab w:val="left" w:pos="4580"/>
+          <w:tab w:val="left" w:pos="5496"/>
+          <w:tab w:val="left" w:pos="6412"/>
+          <w:tab w:val="left" w:pos="7328"/>
+          <w:tab w:val="left" w:pos="8244"/>
+          <w:tab w:val="left" w:pos="9160"/>
+          <w:tab w:val="left" w:pos="10076"/>
+          <w:tab w:val="left" w:pos="10992"/>
+          <w:tab w:val="left" w:pos="11908"/>
+          <w:tab w:val="left" w:pos="12824"/>
+          <w:tab w:val="left" w:pos="13740"/>
+          <w:tab w:val="left" w:pos="14656"/>
+        </w:tabs>
+        <w:spacing w:after="0" w:line="240" w:lineRule="auto"/>
+        <w:rPr>
+          <w:rFonts w:ascii="Ubuntu Mono" w:eastAsia="Times New Roman" w:hAnsi="Ubuntu Mono" w:cs="Courier New"/>
+          <w:color w:val="939598"/>
+          <w:sz w:val="27"/>
+          <w:szCs w:val="27"/>
+          <w:lang w:val="en-US" w:eastAsia="ru-RU"/>
+        </w:rPr>
+      </w:pPr>
+      <w:r>
+        <w:rPr>
+          <w:rFonts w:ascii="Ubuntu Mono" w:eastAsia="Times New Roman" w:hAnsi="Ubuntu Mono" w:cs="Courier New"/>
+          <w:color w:val="FFE083"/>
+          <w:sz w:val="27"/>
+          <w:szCs w:val="27"/>
+          <w:lang w:val="en-US" w:eastAsia="ru-RU"/>
+        </w:rPr>
+        <w:t>'</w:t>
+      </w:r>
+      <w:proofErr w:type="spellStart"/>
+      <w:r>
+        <w:rPr>
+          <w:rFonts w:ascii="Ubuntu Mono" w:eastAsia="Times New Roman" w:hAnsi="Ubuntu Mono" w:cs="Courier New"/>
+          <w:color w:val="FFE083"/>
+          <w:sz w:val="27"/>
+          <w:szCs w:val="27"/>
+          <w:lang w:val="en-US" w:eastAsia="ru-RU"/>
+        </w:rPr>
+        <w:t>delimiter</w:t>
+      </w:r>
+      <w:proofErr w:type="gramStart"/>
+      <w:r>
+        <w:rPr>
+          <w:rFonts w:ascii="Ubuntu Mono" w:eastAsia="Times New Roman" w:hAnsi="Ubuntu Mono" w:cs="Courier New"/>
+          <w:color w:val="FFE083"/>
+          <w:sz w:val="27"/>
+          <w:szCs w:val="27"/>
+          <w:lang w:val="en-US" w:eastAsia="ru-RU"/>
+        </w:rPr>
+        <w:t>'</w:t>
+      </w:r>
+      <w:r>
+        <w:rPr>
+          <w:rFonts w:ascii="Ubuntu Mono" w:eastAsia="Times New Roman" w:hAnsi="Ubuntu Mono" w:cs="Courier New"/>
+          <w:color w:val="FFFFFF"/>
+          <w:sz w:val="27"/>
+          <w:szCs w:val="27"/>
+          <w:lang w:val="en-US" w:eastAsia="ru-RU"/>
+        </w:rPr>
+        <w:t>.</w:t>
+      </w:r>
+      <w:r>
+        <w:rPr>
+          <w:rFonts w:ascii="Ubuntu Mono" w:eastAsia="Times New Roman" w:hAnsi="Ubuntu Mono" w:cs="Courier New"/>
+          <w:color w:val="83FFF5"/>
+          <w:sz w:val="27"/>
+          <w:szCs w:val="27"/>
+          <w:lang w:val="en-US" w:eastAsia="ru-RU"/>
+        </w:rPr>
+        <w:t>join</w:t>
+      </w:r>
+      <w:proofErr w:type="spellEnd"/>
+      <w:proofErr w:type="gramEnd"/>
+      <w:r>
+        <w:rPr>
+          <w:rFonts w:ascii="Ubuntu Mono" w:eastAsia="Times New Roman" w:hAnsi="Ubuntu Mono" w:cs="Courier New"/>
+          <w:color w:val="FFFFFF"/>
+          <w:sz w:val="27"/>
+          <w:szCs w:val="27"/>
+          <w:lang w:val="en-US" w:eastAsia="ru-RU"/>
+        </w:rPr>
+        <w:t>(</w:t>
+      </w:r>
+      <w:proofErr w:type="spellStart"/>
+      <w:r>
+        <w:rPr>
+          <w:rFonts w:ascii="Ubuntu Mono" w:eastAsia="Times New Roman" w:hAnsi="Ubuntu Mono" w:cs="Courier New"/>
+          <w:color w:val="FF8973"/>
+          <w:sz w:val="27"/>
+          <w:szCs w:val="27"/>
+          <w:lang w:val="en-US" w:eastAsia="ru-RU"/>
+        </w:rPr>
+        <w:t>list_you_want_to_join</w:t>
+      </w:r>
+      <w:proofErr w:type="spellEnd"/>
+      <w:r>
+        <w:rPr>
+          <w:rFonts w:ascii="Ubuntu Mono" w:eastAsia="Times New Roman" w:hAnsi="Ubuntu Mono" w:cs="Courier New"/>
+          <w:color w:val="FFFFFF"/>
+          <w:sz w:val="27"/>
+          <w:szCs w:val="27"/>
+          <w:lang w:val="en-US" w:eastAsia="ru-RU"/>
+        </w:rPr>
+        <w:t>)</w:t>
+      </w:r>
+    </w:p>
+    <w:p>
+      <w:pPr>
+        <w:spacing w:after="100" w:afterAutospacing="1" w:line="240" w:lineRule="auto"/>
+        <w:rPr>
+          <w:rFonts w:ascii="Segoe UI" w:eastAsia="Times New Roman" w:hAnsi="Segoe UI" w:cs="Segoe UI"/>
+          <w:color w:val="10162F"/>
+          <w:sz w:val="27"/>
+          <w:szCs w:val="27"/>
+          <w:lang w:val="en-US" w:eastAsia="ru-RU"/>
+        </w:rPr>
+      </w:pPr>
+      <w:r>
+        <w:rPr>
+          <w:rFonts w:ascii="Segoe UI" w:eastAsia="Times New Roman" w:hAnsi="Segoe UI" w:cs="Segoe UI"/>
+          <w:color w:val="10162F"/>
+          <w:sz w:val="27"/>
+          <w:szCs w:val="27"/>
+          <w:lang w:val="en-US" w:eastAsia="ru-RU"/>
+        </w:rPr>
+        <w:t xml:space="preserve">Now this may seem a little weird, because </w:t>
+      </w:r>
+      <w:proofErr w:type="gramStart"/>
+      <w:r>
+        <w:rPr>
+          <w:rFonts w:ascii="Segoe UI" w:eastAsia="Times New Roman" w:hAnsi="Segoe UI" w:cs="Segoe UI"/>
+          <w:color w:val="10162F"/>
+          <w:sz w:val="27"/>
+          <w:szCs w:val="27"/>
+          <w:lang w:val="en-US" w:eastAsia="ru-RU"/>
+        </w:rPr>
+        <w:t>with </w:t>
+      </w:r>
+      <w:r>
+        <w:rPr>
+          <w:rFonts w:ascii="Ubuntu Mono" w:eastAsia="Times New Roman" w:hAnsi="Ubuntu Mono" w:cs="Courier New"/>
+          <w:color w:val="15141F"/>
+          <w:shd w:val="clear" w:color="auto" w:fill="EAE9ED"/>
+          <w:lang w:val="en-US" w:eastAsia="ru-RU"/>
+        </w:rPr>
+        <w:t>.split</w:t>
+      </w:r>
+      <w:proofErr w:type="gramEnd"/>
+      <w:r>
+        <w:rPr>
+          <w:rFonts w:ascii="Ubuntu Mono" w:eastAsia="Times New Roman" w:hAnsi="Ubuntu Mono" w:cs="Courier New"/>
+          <w:color w:val="15141F"/>
+          <w:shd w:val="clear" w:color="auto" w:fill="EAE9ED"/>
+          <w:lang w:val="en-US" w:eastAsia="ru-RU"/>
+        </w:rPr>
+        <w:t>()</w:t>
+      </w:r>
+      <w:r>
+        <w:rPr>
+          <w:rFonts w:ascii="Segoe UI" w:eastAsia="Times New Roman" w:hAnsi="Segoe UI" w:cs="Segoe UI"/>
+          <w:color w:val="10162F"/>
+          <w:sz w:val="27"/>
+          <w:szCs w:val="27"/>
+          <w:lang w:val="en-US" w:eastAsia="ru-RU"/>
+        </w:rPr>
+        <w:t> the argument was the delimiter, but now the argument is the list. This is because </w:t>
+      </w:r>
+      <w:r>
+        <w:rPr>
+          <w:rFonts w:ascii="Segoe UI" w:eastAsia="Times New Roman" w:hAnsi="Segoe UI" w:cs="Segoe UI"/>
+          <w:i/>
+          <w:iCs/>
+          <w:color w:val="10162F"/>
+          <w:sz w:val="27"/>
+          <w:szCs w:val="27"/>
+          <w:lang w:val="en-US" w:eastAsia="ru-RU"/>
+        </w:rPr>
+        <w:t>join</w:t>
+      </w:r>
+      <w:r>
+        <w:rPr>
+          <w:rFonts w:ascii="Segoe UI" w:eastAsia="Times New Roman" w:hAnsi="Segoe UI" w:cs="Segoe UI"/>
+          <w:color w:val="10162F"/>
+          <w:sz w:val="27"/>
+          <w:szCs w:val="27"/>
+          <w:lang w:val="en-US" w:eastAsia="ru-RU"/>
+        </w:rPr>
+        <w:t xml:space="preserve"> is still a string method, which means it has to act on a string. The </w:t>
+      </w:r>
+      <w:proofErr w:type="gramStart"/>
+      <w:r>
+        <w:rPr>
+          <w:rFonts w:ascii="Segoe UI" w:eastAsia="Times New Roman" w:hAnsi="Segoe UI" w:cs="Segoe UI"/>
+          <w:color w:val="10162F"/>
+          <w:sz w:val="27"/>
+          <w:szCs w:val="27"/>
+          <w:lang w:val="en-US" w:eastAsia="ru-RU"/>
+        </w:rPr>
+        <w:t>string </w:t>
+      </w:r>
+      <w:r>
+        <w:rPr>
+          <w:rFonts w:ascii="Ubuntu Mono" w:eastAsia="Times New Roman" w:hAnsi="Ubuntu Mono" w:cs="Courier New"/>
+          <w:color w:val="15141F"/>
+          <w:shd w:val="clear" w:color="auto" w:fill="EAE9ED"/>
+          <w:lang w:val="en-US" w:eastAsia="ru-RU"/>
+        </w:rPr>
+        <w:t>.join</w:t>
+      </w:r>
+      <w:proofErr w:type="gramEnd"/>
+      <w:r>
+        <w:rPr>
+          <w:rFonts w:ascii="Ubuntu Mono" w:eastAsia="Times New Roman" w:hAnsi="Ubuntu Mono" w:cs="Courier New"/>
+          <w:color w:val="15141F"/>
+          <w:shd w:val="clear" w:color="auto" w:fill="EAE9ED"/>
+          <w:lang w:val="en-US" w:eastAsia="ru-RU"/>
+        </w:rPr>
+        <w:t>()</w:t>
+      </w:r>
+      <w:r>
+        <w:rPr>
+          <w:rFonts w:ascii="Segoe UI" w:eastAsia="Times New Roman" w:hAnsi="Segoe UI" w:cs="Segoe UI"/>
+          <w:color w:val="10162F"/>
+          <w:sz w:val="27"/>
+          <w:szCs w:val="27"/>
+          <w:lang w:val="en-US" w:eastAsia="ru-RU"/>
+        </w:rPr>
+        <w:t> acts on is the delimiter you want to join with, therefore the list you want to join has to be the argument.</w:t>
+      </w:r>
+    </w:p>
+    <w:p>
+      <w:pPr>
+        <w:spacing w:after="100" w:afterAutospacing="1" w:line="240" w:lineRule="auto"/>
+        <w:rPr>
+          <w:rFonts w:ascii="Segoe UI" w:eastAsia="Times New Roman" w:hAnsi="Segoe UI" w:cs="Segoe UI"/>
+          <w:color w:val="10162F"/>
+          <w:sz w:val="27"/>
+          <w:szCs w:val="27"/>
+          <w:lang w:val="en-US" w:eastAsia="ru-RU"/>
+        </w:rPr>
+      </w:pPr>
+      <w:r>
+        <w:rPr>
+          <w:rFonts w:ascii="Segoe UI" w:eastAsia="Times New Roman" w:hAnsi="Segoe UI" w:cs="Segoe UI"/>
+          <w:color w:val="10162F"/>
+          <w:sz w:val="27"/>
+          <w:szCs w:val="27"/>
+          <w:lang w:val="en-US" w:eastAsia="ru-RU"/>
+        </w:rPr>
+        <w:t>This can be a bit confusing, so let’s take a look at an example.</w:t>
+      </w:r>
+    </w:p>
+    <w:p>
+      <w:pPr>
+        <w:shd w:val="clear" w:color="auto" w:fill="211E2F"/>
+        <w:tabs>
+          <w:tab w:val="left" w:pos="916"/>
+          <w:tab w:val="left" w:pos="1832"/>
+          <w:tab w:val="left" w:pos="2748"/>
+          <w:tab w:val="left" w:pos="3664"/>
+          <w:tab w:val="left" w:pos="4580"/>
+          <w:tab w:val="left" w:pos="5496"/>
+          <w:tab w:val="left" w:pos="6412"/>
+          <w:tab w:val="left" w:pos="7328"/>
+          <w:tab w:val="left" w:pos="8244"/>
+          <w:tab w:val="left" w:pos="9160"/>
+          <w:tab w:val="left" w:pos="10076"/>
+          <w:tab w:val="left" w:pos="10992"/>
+          <w:tab w:val="left" w:pos="11908"/>
+          <w:tab w:val="left" w:pos="12824"/>
+          <w:tab w:val="left" w:pos="13740"/>
+          <w:tab w:val="left" w:pos="14656"/>
+        </w:tabs>
+        <w:spacing w:after="0" w:line="240" w:lineRule="auto"/>
+        <w:rPr>
+          <w:rFonts w:ascii="Ubuntu Mono" w:eastAsia="Times New Roman" w:hAnsi="Ubuntu Mono" w:cs="Courier New"/>
+          <w:color w:val="939598"/>
+          <w:sz w:val="27"/>
+          <w:szCs w:val="27"/>
+          <w:lang w:val="en-US" w:eastAsia="ru-RU"/>
+        </w:rPr>
+      </w:pPr>
+      <w:proofErr w:type="spellStart"/>
+      <w:r>
+        <w:rPr>
+          <w:rFonts w:ascii="Ubuntu Mono" w:eastAsia="Times New Roman" w:hAnsi="Ubuntu Mono" w:cs="Courier New"/>
+          <w:color w:val="FF8973"/>
+          <w:sz w:val="27"/>
+          <w:szCs w:val="27"/>
+          <w:lang w:val="en-US" w:eastAsia="ru-RU"/>
+        </w:rPr>
+        <w:t>my_munequita</w:t>
+      </w:r>
+      <w:proofErr w:type="spellEnd"/>
+      <w:r>
+        <w:rPr>
+          <w:rFonts w:ascii="Ubuntu Mono" w:eastAsia="Times New Roman" w:hAnsi="Ubuntu Mono" w:cs="Courier New"/>
+          <w:color w:val="FFFFFF"/>
+          <w:sz w:val="27"/>
+          <w:szCs w:val="27"/>
+          <w:lang w:val="en-US" w:eastAsia="ru-RU"/>
+        </w:rPr>
+        <w:t xml:space="preserve"> = [</w:t>
+      </w:r>
+      <w:r>
+        <w:rPr>
+          <w:rFonts w:ascii="Ubuntu Mono" w:eastAsia="Times New Roman" w:hAnsi="Ubuntu Mono" w:cs="Courier New"/>
+          <w:color w:val="FFE083"/>
+          <w:sz w:val="27"/>
+          <w:szCs w:val="27"/>
+          <w:lang w:val="en-US" w:eastAsia="ru-RU"/>
+        </w:rPr>
+        <w:t>'My'</w:t>
+      </w:r>
+      <w:r>
+        <w:rPr>
+          <w:rFonts w:ascii="Ubuntu Mono" w:eastAsia="Times New Roman" w:hAnsi="Ubuntu Mono" w:cs="Courier New"/>
+          <w:color w:val="FFFFFF"/>
+          <w:sz w:val="27"/>
+          <w:szCs w:val="27"/>
+          <w:lang w:val="en-US" w:eastAsia="ru-RU"/>
+        </w:rPr>
+        <w:t xml:space="preserve">, </w:t>
+      </w:r>
+      <w:r>
+        <w:rPr>
+          <w:rFonts w:ascii="Ubuntu Mono" w:eastAsia="Times New Roman" w:hAnsi="Ubuntu Mono" w:cs="Courier New"/>
+          <w:color w:val="FFE083"/>
+          <w:sz w:val="27"/>
+          <w:szCs w:val="27"/>
+          <w:lang w:val="en-US" w:eastAsia="ru-RU"/>
+        </w:rPr>
+        <w:t>'Spanish'</w:t>
+      </w:r>
+      <w:r>
+        <w:rPr>
+          <w:rFonts w:ascii="Ubuntu Mono" w:eastAsia="Times New Roman" w:hAnsi="Ubuntu Mono" w:cs="Courier New"/>
+          <w:color w:val="FFFFFF"/>
+          <w:sz w:val="27"/>
+          <w:szCs w:val="27"/>
+          <w:lang w:val="en-US" w:eastAsia="ru-RU"/>
+        </w:rPr>
+        <w:t xml:space="preserve">, </w:t>
+      </w:r>
+      <w:r>
+        <w:rPr>
+          <w:rFonts w:ascii="Ubuntu Mono" w:eastAsia="Times New Roman" w:hAnsi="Ubuntu Mono" w:cs="Courier New"/>
+          <w:color w:val="FFE083"/>
+          <w:sz w:val="27"/>
+          <w:szCs w:val="27"/>
+          <w:lang w:val="en-US" w:eastAsia="ru-RU"/>
+        </w:rPr>
+        <w:t>'Harlem'</w:t>
+      </w:r>
+      <w:r>
+        <w:rPr>
+          <w:rFonts w:ascii="Ubuntu Mono" w:eastAsia="Times New Roman" w:hAnsi="Ubuntu Mono" w:cs="Courier New"/>
+          <w:color w:val="FFFFFF"/>
+          <w:sz w:val="27"/>
+          <w:szCs w:val="27"/>
+          <w:lang w:val="en-US" w:eastAsia="ru-RU"/>
+        </w:rPr>
+        <w:t xml:space="preserve">, </w:t>
+      </w:r>
+      <w:r>
+        <w:rPr>
+          <w:rFonts w:ascii="Ubuntu Mono" w:eastAsia="Times New Roman" w:hAnsi="Ubuntu Mono" w:cs="Courier New"/>
+          <w:color w:val="FFE083"/>
+          <w:sz w:val="27"/>
+          <w:szCs w:val="27"/>
+          <w:lang w:val="en-US" w:eastAsia="ru-RU"/>
+        </w:rPr>
+        <w:t>'Mona'</w:t>
+      </w:r>
+      <w:r>
+        <w:rPr>
+          <w:rFonts w:ascii="Ubuntu Mono" w:eastAsia="Times New Roman" w:hAnsi="Ubuntu Mono" w:cs="Courier New"/>
+          <w:color w:val="FFFFFF"/>
+          <w:sz w:val="27"/>
+          <w:szCs w:val="27"/>
+          <w:lang w:val="en-US" w:eastAsia="ru-RU"/>
+        </w:rPr>
+        <w:t xml:space="preserve">, </w:t>
+      </w:r>
+      <w:r>
+        <w:rPr>
+          <w:rFonts w:ascii="Ubuntu Mono" w:eastAsia="Times New Roman" w:hAnsi="Ubuntu Mono" w:cs="Courier New"/>
+          <w:color w:val="FFE083"/>
+          <w:sz w:val="27"/>
+          <w:szCs w:val="27"/>
+          <w:lang w:val="en-US" w:eastAsia="ru-RU"/>
+        </w:rPr>
+        <w:t>'Lisa'</w:t>
+      </w:r>
+      <w:r>
+        <w:rPr>
+          <w:rFonts w:ascii="Ubuntu Mono" w:eastAsia="Times New Roman" w:hAnsi="Ubuntu Mono" w:cs="Courier New"/>
+          <w:color w:val="FFFFFF"/>
+          <w:sz w:val="27"/>
+          <w:szCs w:val="27"/>
+          <w:lang w:val="en-US" w:eastAsia="ru-RU"/>
+        </w:rPr>
+        <w:t>]</w:t>
+      </w:r>
+      <w:r>
+        <w:rPr>
+          <w:rFonts w:ascii="Ubuntu Mono" w:eastAsia="Times New Roman" w:hAnsi="Ubuntu Mono" w:cs="Courier New"/>
+          <w:color w:val="939598"/>
+          <w:sz w:val="27"/>
+          <w:szCs w:val="27"/>
+          <w:lang w:val="en-US" w:eastAsia="ru-RU"/>
+        </w:rPr>
+        <w:br/>
+      </w:r>
+      <w:proofErr w:type="gramStart"/>
+      <w:r>
+        <w:rPr>
+          <w:rFonts w:ascii="Ubuntu Mono" w:eastAsia="Times New Roman" w:hAnsi="Ubuntu Mono" w:cs="Courier New"/>
+          <w:color w:val="FFFFFF"/>
+          <w:sz w:val="27"/>
+          <w:szCs w:val="27"/>
+          <w:lang w:val="en-US" w:eastAsia="ru-RU"/>
+        </w:rPr>
+        <w:t>print(</w:t>
+      </w:r>
+      <w:proofErr w:type="gramEnd"/>
+      <w:r>
+        <w:rPr>
+          <w:rFonts w:ascii="Ubuntu Mono" w:eastAsia="Times New Roman" w:hAnsi="Ubuntu Mono" w:cs="Courier New"/>
+          <w:color w:val="FFE083"/>
+          <w:sz w:val="27"/>
+          <w:szCs w:val="27"/>
+          <w:lang w:val="en-US" w:eastAsia="ru-RU"/>
+        </w:rPr>
+        <w:t>' '</w:t>
+      </w:r>
+      <w:r>
+        <w:rPr>
+          <w:rFonts w:ascii="Ubuntu Mono" w:eastAsia="Times New Roman" w:hAnsi="Ubuntu Mono" w:cs="Courier New"/>
+          <w:color w:val="FFFFFF"/>
+          <w:sz w:val="27"/>
+          <w:szCs w:val="27"/>
+          <w:lang w:val="en-US" w:eastAsia="ru-RU"/>
+        </w:rPr>
+        <w:t>.</w:t>
+      </w:r>
+      <w:r>
+        <w:rPr>
+          <w:rFonts w:ascii="Ubuntu Mono" w:eastAsia="Times New Roman" w:hAnsi="Ubuntu Mono" w:cs="Courier New"/>
+          <w:color w:val="83FFF5"/>
+          <w:sz w:val="27"/>
+          <w:szCs w:val="27"/>
+          <w:lang w:val="en-US" w:eastAsia="ru-RU"/>
+        </w:rPr>
+        <w:t>join</w:t>
+      </w:r>
+      <w:r>
+        <w:rPr>
+          <w:rFonts w:ascii="Ubuntu Mono" w:eastAsia="Times New Roman" w:hAnsi="Ubuntu Mono" w:cs="Courier New"/>
+          <w:color w:val="FFFFFF"/>
+          <w:sz w:val="27"/>
+          <w:szCs w:val="27"/>
+          <w:lang w:val="en-US" w:eastAsia="ru-RU"/>
+        </w:rPr>
+        <w:t>(</w:t>
+      </w:r>
+      <w:proofErr w:type="spellStart"/>
+      <w:r>
+        <w:rPr>
+          <w:rFonts w:ascii="Ubuntu Mono" w:eastAsia="Times New Roman" w:hAnsi="Ubuntu Mono" w:cs="Courier New"/>
+          <w:color w:val="FF8973"/>
+          <w:sz w:val="27"/>
+          <w:szCs w:val="27"/>
+          <w:lang w:val="en-US" w:eastAsia="ru-RU"/>
+        </w:rPr>
+        <w:t>my_munequita</w:t>
+      </w:r>
+      <w:proofErr w:type="spellEnd"/>
+      <w:r>
+        <w:rPr>
+          <w:rFonts w:ascii="Ubuntu Mono" w:eastAsia="Times New Roman" w:hAnsi="Ubuntu Mono" w:cs="Courier New"/>
+          <w:color w:val="FFFFFF"/>
+          <w:sz w:val="27"/>
+          <w:szCs w:val="27"/>
+          <w:lang w:val="en-US" w:eastAsia="ru-RU"/>
+        </w:rPr>
+        <w:t>))</w:t>
+      </w:r>
+      <w:r>
+        <w:rPr>
+          <w:rFonts w:ascii="Ubuntu Mono" w:eastAsia="Times New Roman" w:hAnsi="Ubuntu Mono" w:cs="Courier New"/>
+          <w:color w:val="939598"/>
+          <w:sz w:val="27"/>
+          <w:szCs w:val="27"/>
+          <w:lang w:val="en-US" w:eastAsia="ru-RU"/>
+        </w:rPr>
+        <w:br/>
+        <w:t># =&gt; 'My Spanish Harlem Mona Lisa'</w:t>
+      </w:r>
+    </w:p>
+    <w:p>
+      <w:pPr>
+        <w:spacing w:after="100" w:afterAutospacing="1" w:line="240" w:lineRule="auto"/>
+        <w:rPr>
+          <w:rFonts w:ascii="Segoe UI" w:eastAsia="Times New Roman" w:hAnsi="Segoe UI" w:cs="Segoe UI"/>
+          <w:color w:val="10162F"/>
+          <w:sz w:val="27"/>
+          <w:szCs w:val="27"/>
+          <w:lang w:val="en-US" w:eastAsia="ru-RU"/>
+        </w:rPr>
+      </w:pPr>
+      <w:r>
+        <w:rPr>
+          <w:rFonts w:ascii="Segoe UI" w:eastAsia="Times New Roman" w:hAnsi="Segoe UI" w:cs="Segoe UI"/>
+          <w:color w:val="10162F"/>
+          <w:sz w:val="27"/>
+          <w:szCs w:val="27"/>
+          <w:lang w:val="en-US" w:eastAsia="ru-RU"/>
+        </w:rPr>
+        <w:t>We take the list of strings, </w:t>
+      </w:r>
+      <w:proofErr w:type="spellStart"/>
+      <w:r>
+        <w:rPr>
+          <w:rFonts w:ascii="Ubuntu Mono" w:eastAsia="Times New Roman" w:hAnsi="Ubuntu Mono" w:cs="Courier New"/>
+          <w:color w:val="15141F"/>
+          <w:shd w:val="clear" w:color="auto" w:fill="EAE9ED"/>
+          <w:lang w:val="en-US" w:eastAsia="ru-RU"/>
+        </w:rPr>
+        <w:t>my_munequita</w:t>
+      </w:r>
+      <w:proofErr w:type="spellEnd"/>
+      <w:r>
+        <w:rPr>
+          <w:rFonts w:ascii="Segoe UI" w:eastAsia="Times New Roman" w:hAnsi="Segoe UI" w:cs="Segoe UI"/>
+          <w:color w:val="10162F"/>
+          <w:sz w:val="27"/>
+          <w:szCs w:val="27"/>
+          <w:lang w:val="en-US" w:eastAsia="ru-RU"/>
+        </w:rPr>
+        <w:t>, and we joined it together with our delimiter, </w:t>
+      </w:r>
+      <w:r>
+        <w:rPr>
+          <w:rFonts w:ascii="Ubuntu Mono" w:eastAsia="Times New Roman" w:hAnsi="Ubuntu Mono" w:cs="Courier New"/>
+          <w:color w:val="15141F"/>
+          <w:shd w:val="clear" w:color="auto" w:fill="EAE9ED"/>
+          <w:lang w:val="en-US" w:eastAsia="ru-RU"/>
+        </w:rPr>
+        <w:t>' '</w:t>
+      </w:r>
+      <w:r>
+        <w:rPr>
+          <w:rFonts w:ascii="Segoe UI" w:eastAsia="Times New Roman" w:hAnsi="Segoe UI" w:cs="Segoe UI"/>
+          <w:color w:val="10162F"/>
+          <w:sz w:val="27"/>
+          <w:szCs w:val="27"/>
+          <w:lang w:val="en-US" w:eastAsia="ru-RU"/>
+        </w:rPr>
+        <w:t>, which is a space. The space is important if you are trying to build a sentence from words, otherwise, we would have ended up with:</w:t>
+      </w:r>
+    </w:p>
+    <w:p>
+      <w:pPr>
+        <w:shd w:val="clear" w:color="auto" w:fill="211E2F"/>
+        <w:tabs>
+          <w:tab w:val="left" w:pos="916"/>
+          <w:tab w:val="left" w:pos="1832"/>
+          <w:tab w:val="left" w:pos="2748"/>
+          <w:tab w:val="left" w:pos="3664"/>
+          <w:tab w:val="left" w:pos="4580"/>
+          <w:tab w:val="left" w:pos="5496"/>
+          <w:tab w:val="left" w:pos="6412"/>
+          <w:tab w:val="left" w:pos="7328"/>
+          <w:tab w:val="left" w:pos="8244"/>
+          <w:tab w:val="left" w:pos="9160"/>
+          <w:tab w:val="left" w:pos="10076"/>
+          <w:tab w:val="left" w:pos="10992"/>
+          <w:tab w:val="left" w:pos="11908"/>
+          <w:tab w:val="left" w:pos="12824"/>
+          <w:tab w:val="left" w:pos="13740"/>
+          <w:tab w:val="left" w:pos="14656"/>
+        </w:tabs>
+        <w:spacing w:after="0" w:line="240" w:lineRule="auto"/>
+        <w:rPr>
+          <w:rFonts w:ascii="Ubuntu Mono" w:eastAsia="Times New Roman" w:hAnsi="Ubuntu Mono" w:cs="Courier New"/>
+          <w:color w:val="939598"/>
+          <w:sz w:val="27"/>
+          <w:szCs w:val="27"/>
+          <w:lang w:val="en-US" w:eastAsia="ru-RU"/>
+        </w:rPr>
+      </w:pPr>
+      <w:r>
+        <w:rPr>
+          <w:rFonts w:ascii="Ubuntu Mono" w:eastAsia="Times New Roman" w:hAnsi="Ubuntu Mono" w:cs="Courier New"/>
+          <w:color w:val="FFFFFF"/>
+          <w:sz w:val="27"/>
+          <w:szCs w:val="27"/>
+          <w:lang w:val="en-US" w:eastAsia="ru-RU"/>
+        </w:rPr>
+        <w:t>print(</w:t>
+      </w:r>
+      <w:r>
+        <w:rPr>
+          <w:rFonts w:ascii="Ubuntu Mono" w:eastAsia="Times New Roman" w:hAnsi="Ubuntu Mono" w:cs="Courier New"/>
+          <w:color w:val="FFE083"/>
+          <w:sz w:val="27"/>
+          <w:szCs w:val="27"/>
+          <w:lang w:val="en-US" w:eastAsia="ru-RU"/>
+        </w:rPr>
+        <w:t>'</w:t>
+      </w:r>
+      <w:proofErr w:type="gramStart"/>
+      <w:r>
+        <w:rPr>
+          <w:rFonts w:ascii="Ubuntu Mono" w:eastAsia="Times New Roman" w:hAnsi="Ubuntu Mono" w:cs="Courier New"/>
+          <w:color w:val="FFE083"/>
+          <w:sz w:val="27"/>
+          <w:szCs w:val="27"/>
+          <w:lang w:val="en-US" w:eastAsia="ru-RU"/>
+        </w:rPr>
+        <w:t>'</w:t>
+      </w:r>
+      <w:r>
+        <w:rPr>
+          <w:rFonts w:ascii="Ubuntu Mono" w:eastAsia="Times New Roman" w:hAnsi="Ubuntu Mono" w:cs="Courier New"/>
+          <w:color w:val="FFFFFF"/>
+          <w:sz w:val="27"/>
+          <w:szCs w:val="27"/>
+          <w:lang w:val="en-US" w:eastAsia="ru-RU"/>
+        </w:rPr>
+        <w:t>.</w:t>
+      </w:r>
+      <w:r>
+        <w:rPr>
+          <w:rFonts w:ascii="Ubuntu Mono" w:eastAsia="Times New Roman" w:hAnsi="Ubuntu Mono" w:cs="Courier New"/>
+          <w:color w:val="83FFF5"/>
+          <w:sz w:val="27"/>
+          <w:szCs w:val="27"/>
+          <w:lang w:val="en-US" w:eastAsia="ru-RU"/>
+        </w:rPr>
+        <w:t>join</w:t>
+      </w:r>
+      <w:proofErr w:type="gramEnd"/>
+      <w:r>
+        <w:rPr>
+          <w:rFonts w:ascii="Ubuntu Mono" w:eastAsia="Times New Roman" w:hAnsi="Ubuntu Mono" w:cs="Courier New"/>
+          <w:color w:val="FFFFFF"/>
+          <w:sz w:val="27"/>
+          <w:szCs w:val="27"/>
+          <w:lang w:val="en-US" w:eastAsia="ru-RU"/>
+        </w:rPr>
+        <w:t>(</w:t>
+      </w:r>
+      <w:proofErr w:type="spellStart"/>
+      <w:r>
+        <w:rPr>
+          <w:rFonts w:ascii="Ubuntu Mono" w:eastAsia="Times New Roman" w:hAnsi="Ubuntu Mono" w:cs="Courier New"/>
+          <w:color w:val="FF8973"/>
+          <w:sz w:val="27"/>
+          <w:szCs w:val="27"/>
+          <w:lang w:val="en-US" w:eastAsia="ru-RU"/>
+        </w:rPr>
+        <w:t>my_munequita</w:t>
+      </w:r>
+      <w:proofErr w:type="spellEnd"/>
+      <w:r>
+        <w:rPr>
+          <w:rFonts w:ascii="Ubuntu Mono" w:eastAsia="Times New Roman" w:hAnsi="Ubuntu Mono" w:cs="Courier New"/>
+          <w:color w:val="FFFFFF"/>
+          <w:sz w:val="27"/>
+          <w:szCs w:val="27"/>
+          <w:lang w:val="en-US" w:eastAsia="ru-RU"/>
+        </w:rPr>
+        <w:t>))</w:t>
+      </w:r>
+      <w:r>
+        <w:rPr>
+          <w:rFonts w:ascii="Ubuntu Mono" w:eastAsia="Times New Roman" w:hAnsi="Ubuntu Mono" w:cs="Courier New"/>
+          <w:color w:val="939598"/>
+          <w:sz w:val="27"/>
+          <w:szCs w:val="27"/>
+          <w:lang w:val="en-US" w:eastAsia="ru-RU"/>
+        </w:rPr>
+        <w:br/>
+        <w:t># =&gt; '</w:t>
+      </w:r>
+      <w:proofErr w:type="spellStart"/>
+      <w:r>
+        <w:rPr>
+          <w:rFonts w:ascii="Ubuntu Mono" w:eastAsia="Times New Roman" w:hAnsi="Ubuntu Mono" w:cs="Courier New"/>
+          <w:color w:val="939598"/>
+          <w:sz w:val="27"/>
+          <w:szCs w:val="27"/>
+          <w:lang w:val="en-US" w:eastAsia="ru-RU"/>
+        </w:rPr>
+        <w:t>MySpanishHarlemMonaLisa</w:t>
+      </w:r>
+      <w:proofErr w:type="spellEnd"/>
+      <w:r>
+        <w:rPr>
+          <w:rFonts w:ascii="Ubuntu Mono" w:eastAsia="Times New Roman" w:hAnsi="Ubuntu Mono" w:cs="Courier New"/>
+          <w:color w:val="939598"/>
+          <w:sz w:val="27"/>
+          <w:szCs w:val="27"/>
+          <w:lang w:val="en-US" w:eastAsia="ru-RU"/>
+        </w:rPr>
+        <w:t>'</w:t>
+      </w:r>
+    </w:p>
+    <w:p>
+      <w:pPr>
+        <w:spacing w:before="100" w:beforeAutospacing="1" w:after="100" w:afterAutospacing="1" w:line="240" w:lineRule="auto"/>
+        <w:outlineLvl w:val="2"/>
+        <w:rPr>
+          <w:rFonts w:ascii="Segoe UI" w:eastAsia="Times New Roman" w:hAnsi="Segoe UI" w:cs="Segoe UI"/>
+          <w:b/>
+          <w:bCs/>
+          <w:color w:val="10162F"/>
+          <w:sz w:val="27"/>
+          <w:szCs w:val="27"/>
+          <w:lang w:val="en-US" w:eastAsia="ru-RU"/>
+        </w:rPr>
+      </w:pPr>
+      <w:r>
+        <w:rPr>
+          <w:rFonts w:ascii="Segoe UI" w:eastAsia="Times New Roman" w:hAnsi="Segoe UI" w:cs="Segoe UI"/>
+          <w:b/>
+          <w:bCs/>
+          <w:color w:val="10162F"/>
+          <w:sz w:val="27"/>
+          <w:szCs w:val="27"/>
+          <w:lang w:val="en-US" w:eastAsia="ru-RU"/>
+        </w:rPr>
+        <w:t>Instructions</w:t>
+      </w:r>
+    </w:p>
+    <w:p>
+      <w:pPr>
+        <w:spacing w:after="0" w:line="240" w:lineRule="auto"/>
+        <w:rPr>
+          <w:rFonts w:ascii="Segoe UI" w:eastAsia="Times New Roman" w:hAnsi="Segoe UI" w:cs="Segoe UI"/>
+          <w:color w:val="10162F"/>
+          <w:sz w:val="27"/>
+          <w:szCs w:val="27"/>
+          <w:lang w:val="en-US" w:eastAsia="ru-RU"/>
+        </w:rPr>
+      </w:pPr>
+      <w:r>
+        <w:rPr>
+          <w:rFonts w:ascii="Segoe UI" w:eastAsia="Times New Roman" w:hAnsi="Segoe UI" w:cs="Segoe UI"/>
+          <w:b/>
+          <w:bCs/>
+          <w:color w:val="10162F"/>
+          <w:sz w:val="27"/>
+          <w:szCs w:val="27"/>
+          <w:lang w:val="en-US" w:eastAsia="ru-RU"/>
+        </w:rPr>
+        <w:t>1.</w:t>
+      </w:r>
+    </w:p>
+    <w:p>
+      <w:pPr>
+        <w:spacing w:after="100" w:afterAutospacing="1" w:line="240" w:lineRule="auto"/>
+        <w:rPr>
+          <w:rFonts w:ascii="Segoe UI" w:eastAsia="Times New Roman" w:hAnsi="Segoe UI" w:cs="Segoe UI"/>
+          <w:color w:val="10162F"/>
+          <w:sz w:val="27"/>
+          <w:szCs w:val="27"/>
+          <w:lang w:val="en-US" w:eastAsia="ru-RU"/>
+        </w:rPr>
+      </w:pPr>
+      <w:r>
+        <w:rPr>
+          <w:rFonts w:ascii="Segoe UI" w:eastAsia="Times New Roman" w:hAnsi="Segoe UI" w:cs="Segoe UI"/>
+          <w:color w:val="10162F"/>
+          <w:sz w:val="27"/>
+          <w:szCs w:val="27"/>
+          <w:lang w:val="en-US" w:eastAsia="ru-RU"/>
+        </w:rPr>
+        <w:lastRenderedPageBreak/>
+        <w:t>You’ve been provided with a list of words from the first line of Jean Toomer’s poem </w:t>
+      </w:r>
+      <w:hyperlink r:id="rId10" w:tgtFrame="_blank" w:history="1">
+        <w:r>
+          <w:rPr>
+            <w:rFonts w:ascii="Segoe UI" w:eastAsia="Times New Roman" w:hAnsi="Segoe UI" w:cs="Segoe UI"/>
+            <w:i/>
+            <w:iCs/>
+            <w:color w:val="0000FF"/>
+            <w:sz w:val="27"/>
+            <w:szCs w:val="27"/>
+            <w:u w:val="single"/>
+            <w:bdr w:val="none" w:sz="0" w:space="0" w:color="auto" w:frame="1"/>
+            <w:lang w:val="en-US" w:eastAsia="ru-RU"/>
+          </w:rPr>
+          <w:t>Reapers</w:t>
+        </w:r>
+      </w:hyperlink>
+      <w:r>
+        <w:rPr>
+          <w:rFonts w:ascii="Segoe UI" w:eastAsia="Times New Roman" w:hAnsi="Segoe UI" w:cs="Segoe UI"/>
+          <w:color w:val="10162F"/>
+          <w:sz w:val="27"/>
+          <w:szCs w:val="27"/>
+          <w:lang w:val="en-US" w:eastAsia="ru-RU"/>
+        </w:rPr>
+        <w:t>.</w:t>
+      </w:r>
+    </w:p>
+    <w:p>
+      <w:pPr>
+        <w:spacing w:after="0" w:line="240" w:lineRule="auto"/>
+        <w:rPr>
+          <w:rFonts w:ascii="Segoe UI" w:eastAsia="Times New Roman" w:hAnsi="Segoe UI" w:cs="Segoe UI"/>
+          <w:color w:val="10162F"/>
+          <w:sz w:val="27"/>
+          <w:szCs w:val="27"/>
+          <w:lang w:val="en-US" w:eastAsia="ru-RU"/>
+        </w:rPr>
+      </w:pPr>
+      <w:proofErr w:type="gramStart"/>
+      <w:r>
+        <w:rPr>
+          <w:rFonts w:ascii="Segoe UI" w:eastAsia="Times New Roman" w:hAnsi="Segoe UI" w:cs="Segoe UI"/>
+          <w:color w:val="10162F"/>
+          <w:sz w:val="27"/>
+          <w:szCs w:val="27"/>
+          <w:lang w:val="en-US" w:eastAsia="ru-RU"/>
+        </w:rPr>
+        <w:t>Use </w:t>
+      </w:r>
+      <w:r>
+        <w:rPr>
+          <w:rFonts w:ascii="Ubuntu Mono" w:eastAsia="Times New Roman" w:hAnsi="Ubuntu Mono" w:cs="Courier New"/>
+          <w:color w:val="15141F"/>
+          <w:shd w:val="clear" w:color="auto" w:fill="EAE9ED"/>
+          <w:lang w:val="en-US" w:eastAsia="ru-RU"/>
+        </w:rPr>
+        <w:t>.join</w:t>
+      </w:r>
+      <w:proofErr w:type="gramEnd"/>
+      <w:r>
+        <w:rPr>
+          <w:rFonts w:ascii="Ubuntu Mono" w:eastAsia="Times New Roman" w:hAnsi="Ubuntu Mono" w:cs="Courier New"/>
+          <w:color w:val="15141F"/>
+          <w:shd w:val="clear" w:color="auto" w:fill="EAE9ED"/>
+          <w:lang w:val="en-US" w:eastAsia="ru-RU"/>
+        </w:rPr>
+        <w:t>()</w:t>
+      </w:r>
+      <w:r>
+        <w:rPr>
+          <w:rFonts w:ascii="Segoe UI" w:eastAsia="Times New Roman" w:hAnsi="Segoe UI" w:cs="Segoe UI"/>
+          <w:color w:val="10162F"/>
+          <w:sz w:val="27"/>
+          <w:szCs w:val="27"/>
+          <w:lang w:val="en-US" w:eastAsia="ru-RU"/>
+        </w:rPr>
+        <w:t> to combine these words into a sentence and save that sentence as the string </w:t>
+      </w:r>
+      <w:proofErr w:type="spellStart"/>
+      <w:r>
+        <w:rPr>
+          <w:rFonts w:ascii="Ubuntu Mono" w:eastAsia="Times New Roman" w:hAnsi="Ubuntu Mono" w:cs="Courier New"/>
+          <w:color w:val="15141F"/>
+          <w:shd w:val="clear" w:color="auto" w:fill="EAE9ED"/>
+          <w:lang w:val="en-US" w:eastAsia="ru-RU"/>
+        </w:rPr>
+        <w:t>reapers_line_one</w:t>
+      </w:r>
+      <w:proofErr w:type="spellEnd"/>
+      <w:r>
+        <w:rPr>
+          <w:rFonts w:ascii="Segoe UI" w:eastAsia="Times New Roman" w:hAnsi="Segoe UI" w:cs="Segoe UI"/>
+          <w:color w:val="10162F"/>
+          <w:sz w:val="27"/>
+          <w:szCs w:val="27"/>
+          <w:lang w:val="en-US" w:eastAsia="ru-RU"/>
+        </w:rPr>
+        <w:t>.</w:t>
+      </w:r>
+    </w:p>
+    <w:p>
+      <w:pPr>
+        <w:shd w:val="clear" w:color="auto" w:fill="37C3BE"/>
+        <w:spacing w:after="0" w:line="240" w:lineRule="auto"/>
+        <w:rPr>
+          <w:rFonts w:ascii="Segoe UI" w:eastAsia="Times New Roman" w:hAnsi="Segoe UI" w:cs="Segoe UI"/>
+          <w:color w:val="FFFFFF"/>
+          <w:sz w:val="2"/>
+          <w:szCs w:val="2"/>
+          <w:lang w:val="en-US" w:eastAsia="ru-RU"/>
+        </w:rPr>
+      </w:pPr>
+      <w:r>
+        <w:rPr>
+          <w:rFonts w:ascii="Segoe UI" w:eastAsia="Times New Roman" w:hAnsi="Segoe UI" w:cs="Segoe UI"/>
+          <w:color w:val="FFFFFF"/>
+          <w:sz w:val="2"/>
+          <w:szCs w:val="2"/>
+          <w:lang w:val="en-US" w:eastAsia="ru-RU"/>
+        </w:rPr>
+        <w:t>Checkpoint 2 Passed</w:t>
+      </w:r>
+    </w:p>
+    <w:p>
+      <w:pPr>
+        <w:spacing w:after="0" w:line="240" w:lineRule="auto"/>
+        <w:rPr>
+          <w:rFonts w:ascii="Segoe UI" w:eastAsia="Times New Roman" w:hAnsi="Segoe UI" w:cs="Segoe UI"/>
+          <w:color w:val="10162F"/>
+          <w:sz w:val="27"/>
+          <w:szCs w:val="27"/>
+          <w:lang w:val="en-US" w:eastAsia="ru-RU"/>
+        </w:rPr>
+      </w:pPr>
+      <w:r>
+        <w:rPr>
+          <w:rFonts w:ascii="Segoe UI" w:eastAsia="Times New Roman" w:hAnsi="Segoe UI" w:cs="Segoe UI"/>
+          <w:color w:val="10162F"/>
+          <w:sz w:val="27"/>
+          <w:szCs w:val="27"/>
+          <w:lang w:val="en-US" w:eastAsia="ru-RU"/>
+        </w:rPr>
+        <w:t>Hint</w:t>
+      </w:r>
+    </w:p>
+    <w:p>
+      <w:pPr>
+        <w:spacing w:after="0" w:line="240" w:lineRule="auto"/>
+        <w:rPr>
+          <w:rFonts w:ascii="Segoe UI" w:eastAsia="Times New Roman" w:hAnsi="Segoe UI" w:cs="Segoe UI"/>
+          <w:color w:val="10162F"/>
+          <w:sz w:val="27"/>
+          <w:szCs w:val="27"/>
+          <w:lang w:val="en-US" w:eastAsia="ru-RU"/>
+        </w:rPr>
+      </w:pPr>
+      <w:r>
+        <w:rPr>
+          <w:rFonts w:ascii="Segoe UI" w:eastAsia="Times New Roman" w:hAnsi="Segoe UI" w:cs="Segoe UI"/>
+          <w:color w:val="10162F"/>
+          <w:sz w:val="27"/>
+          <w:szCs w:val="27"/>
+          <w:lang w:val="en-US" w:eastAsia="ru-RU"/>
+        </w:rPr>
+        <w:t>Make sure that you are running join on a space, </w:t>
+      </w:r>
+      <w:r>
+        <w:rPr>
+          <w:rFonts w:ascii="Ubuntu Mono" w:eastAsia="Times New Roman" w:hAnsi="Ubuntu Mono" w:cs="Courier New"/>
+          <w:color w:val="15141F"/>
+          <w:shd w:val="clear" w:color="auto" w:fill="EAE9ED"/>
+          <w:lang w:val="en-US" w:eastAsia="ru-RU"/>
+        </w:rPr>
+        <w:t>' '</w:t>
+      </w:r>
+      <w:r>
+        <w:rPr>
+          <w:rFonts w:ascii="Segoe UI" w:eastAsia="Times New Roman" w:hAnsi="Segoe UI" w:cs="Segoe UI"/>
+          <w:color w:val="10162F"/>
+          <w:sz w:val="27"/>
+          <w:szCs w:val="27"/>
+          <w:lang w:val="en-US" w:eastAsia="ru-RU"/>
+        </w:rPr>
+        <w:t>, otherwise you’ll mash the words together.</w:t>
+      </w:r>
+    </w:p>
+    <w:p>
+      <w:pPr>
+        <w:jc w:val="both"/>
+        <w:rPr>
+          <w:b/>
+          <w:bCs/>
+          <w:lang w:val="en-US"/>
+        </w:rPr>
+      </w:pPr>
+    </w:p>
+    <w:p>
+      <w:pPr>
+        <w:jc w:val="both"/>
+        <w:rPr>
+          <w:b/>
+          <w:bCs/>
+          <w:lang w:val="en-US"/>
+        </w:rPr>
+      </w:pPr>
+      <w:r>
+        <w:rPr>
+          <w:b/>
+          <w:bCs/>
+          <w:lang w:val="en-US"/>
+        </w:rPr>
+        <w:t>script.py</w:t>
+      </w:r>
+    </w:p>
+    <w:p>
+      <w:pPr>
+        <w:shd w:val="clear" w:color="auto" w:fill="1E1E1E"/>
+        <w:spacing w:after="0" w:line="360" w:lineRule="atLeast"/>
+        <w:rPr>
+          <w:rFonts w:ascii="Consolas" w:eastAsia="Times New Roman" w:hAnsi="Consolas" w:cs="Times New Roman"/>
+          <w:color w:val="FFFFFF"/>
+          <w:sz w:val="21"/>
+          <w:szCs w:val="21"/>
+          <w:lang w:val="en-US" w:eastAsia="ru-RU"/>
+        </w:rPr>
+      </w:pPr>
+      <w:r>
+        <w:rPr>
+          <w:rFonts w:ascii="Consolas" w:eastAsia="Times New Roman" w:hAnsi="Consolas" w:cs="Times New Roman"/>
+          <w:color w:val="FF8973"/>
+          <w:sz w:val="21"/>
+          <w:szCs w:val="21"/>
+          <w:lang w:val="en-US" w:eastAsia="ru-RU"/>
+        </w:rPr>
+        <w:t>reapers_line_one_words</w:t>
+      </w:r>
+      <w:r>
+        <w:rPr>
+          <w:rFonts w:ascii="Consolas" w:eastAsia="Times New Roman" w:hAnsi="Consolas" w:cs="Times New Roman"/>
+          <w:color w:val="FFFFFF"/>
+          <w:sz w:val="21"/>
+          <w:szCs w:val="21"/>
+          <w:lang w:val="en-US" w:eastAsia="ru-RU"/>
+        </w:rPr>
+        <w:t> = [</w:t>
+      </w:r>
+      <w:r>
+        <w:rPr>
+          <w:rFonts w:ascii="Consolas" w:eastAsia="Times New Roman" w:hAnsi="Consolas" w:cs="Times New Roman"/>
+          <w:color w:val="FFE083"/>
+          <w:sz w:val="21"/>
+          <w:szCs w:val="21"/>
+          <w:lang w:val="en-US" w:eastAsia="ru-RU"/>
+        </w:rPr>
+        <w:t>"Black"</w:t>
+      </w:r>
+      <w:r>
+        <w:rPr>
+          <w:rFonts w:ascii="Consolas" w:eastAsia="Times New Roman" w:hAnsi="Consolas" w:cs="Times New Roman"/>
+          <w:color w:val="FFFFFF"/>
+          <w:sz w:val="21"/>
+          <w:szCs w:val="21"/>
+          <w:lang w:val="en-US" w:eastAsia="ru-RU"/>
+        </w:rPr>
+        <w:t>, </w:t>
+      </w:r>
+      <w:r>
+        <w:rPr>
+          <w:rFonts w:ascii="Consolas" w:eastAsia="Times New Roman" w:hAnsi="Consolas" w:cs="Times New Roman"/>
+          <w:color w:val="FFE083"/>
+          <w:sz w:val="21"/>
+          <w:szCs w:val="21"/>
+          <w:lang w:val="en-US" w:eastAsia="ru-RU"/>
+        </w:rPr>
+        <w:t>"reapers"</w:t>
+      </w:r>
+      <w:r>
+        <w:rPr>
+          <w:rFonts w:ascii="Consolas" w:eastAsia="Times New Roman" w:hAnsi="Consolas" w:cs="Times New Roman"/>
+          <w:color w:val="FFFFFF"/>
+          <w:sz w:val="21"/>
+          <w:szCs w:val="21"/>
+          <w:lang w:val="en-US" w:eastAsia="ru-RU"/>
+        </w:rPr>
+        <w:t>, </w:t>
+      </w:r>
+      <w:r>
+        <w:rPr>
+          <w:rFonts w:ascii="Consolas" w:eastAsia="Times New Roman" w:hAnsi="Consolas" w:cs="Times New Roman"/>
+          <w:color w:val="FFE083"/>
+          <w:sz w:val="21"/>
+          <w:szCs w:val="21"/>
+          <w:lang w:val="en-US" w:eastAsia="ru-RU"/>
+        </w:rPr>
+        <w:t>"with"</w:t>
+      </w:r>
+      <w:r>
+        <w:rPr>
+          <w:rFonts w:ascii="Consolas" w:eastAsia="Times New Roman" w:hAnsi="Consolas" w:cs="Times New Roman"/>
+          <w:color w:val="FFFFFF"/>
+          <w:sz w:val="21"/>
+          <w:szCs w:val="21"/>
+          <w:lang w:val="en-US" w:eastAsia="ru-RU"/>
+        </w:rPr>
+        <w:t>, </w:t>
+      </w:r>
+      <w:r>
+        <w:rPr>
+          <w:rFonts w:ascii="Consolas" w:eastAsia="Times New Roman" w:hAnsi="Consolas" w:cs="Times New Roman"/>
+          <w:color w:val="FFE083"/>
+          <w:sz w:val="21"/>
+          <w:szCs w:val="21"/>
+          <w:lang w:val="en-US" w:eastAsia="ru-RU"/>
+        </w:rPr>
+        <w:t>"the"</w:t>
+      </w:r>
+      <w:r>
+        <w:rPr>
+          <w:rFonts w:ascii="Consolas" w:eastAsia="Times New Roman" w:hAnsi="Consolas" w:cs="Times New Roman"/>
+          <w:color w:val="FFFFFF"/>
+          <w:sz w:val="21"/>
+          <w:szCs w:val="21"/>
+          <w:lang w:val="en-US" w:eastAsia="ru-RU"/>
+        </w:rPr>
+        <w:t>, </w:t>
+      </w:r>
+      <w:r>
+        <w:rPr>
+          <w:rFonts w:ascii="Consolas" w:eastAsia="Times New Roman" w:hAnsi="Consolas" w:cs="Times New Roman"/>
+          <w:color w:val="FFE083"/>
+          <w:sz w:val="21"/>
+          <w:szCs w:val="21"/>
+          <w:lang w:val="en-US" w:eastAsia="ru-RU"/>
+        </w:rPr>
+        <w:t>"sound"</w:t>
+      </w:r>
+      <w:r>
+        <w:rPr>
+          <w:rFonts w:ascii="Consolas" w:eastAsia="Times New Roman" w:hAnsi="Consolas" w:cs="Times New Roman"/>
+          <w:color w:val="FFFFFF"/>
+          <w:sz w:val="21"/>
+          <w:szCs w:val="21"/>
+          <w:lang w:val="en-US" w:eastAsia="ru-RU"/>
+        </w:rPr>
+        <w:t>, </w:t>
+      </w:r>
+      <w:r>
+        <w:rPr>
+          <w:rFonts w:ascii="Consolas" w:eastAsia="Times New Roman" w:hAnsi="Consolas" w:cs="Times New Roman"/>
+          <w:color w:val="FFE083"/>
+          <w:sz w:val="21"/>
+          <w:szCs w:val="21"/>
+          <w:lang w:val="en-US" w:eastAsia="ru-RU"/>
+        </w:rPr>
+        <w:t>"of"</w:t>
+      </w:r>
+      <w:r>
+        <w:rPr>
+          <w:rFonts w:ascii="Consolas" w:eastAsia="Times New Roman" w:hAnsi="Consolas" w:cs="Times New Roman"/>
+          <w:color w:val="FFFFFF"/>
+          <w:sz w:val="21"/>
+          <w:szCs w:val="21"/>
+          <w:lang w:val="en-US" w:eastAsia="ru-RU"/>
+        </w:rPr>
+        <w:t>, </w:t>
+      </w:r>
+      <w:r>
+        <w:rPr>
+          <w:rFonts w:ascii="Consolas" w:eastAsia="Times New Roman" w:hAnsi="Consolas" w:cs="Times New Roman"/>
+          <w:color w:val="FFE083"/>
+          <w:sz w:val="21"/>
+          <w:szCs w:val="21"/>
+          <w:lang w:val="en-US" w:eastAsia="ru-RU"/>
+        </w:rPr>
+        <w:t>"steel"</w:t>
+      </w:r>
+      <w:r>
+        <w:rPr>
+          <w:rFonts w:ascii="Consolas" w:eastAsia="Times New Roman" w:hAnsi="Consolas" w:cs="Times New Roman"/>
+          <w:color w:val="FFFFFF"/>
+          <w:sz w:val="21"/>
+          <w:szCs w:val="21"/>
+          <w:lang w:val="en-US" w:eastAsia="ru-RU"/>
+        </w:rPr>
+        <w:t>, </w:t>
+      </w:r>
+      <w:r>
+        <w:rPr>
+          <w:rFonts w:ascii="Consolas" w:eastAsia="Times New Roman" w:hAnsi="Consolas" w:cs="Times New Roman"/>
+          <w:color w:val="FFE083"/>
+          <w:sz w:val="21"/>
+          <w:szCs w:val="21"/>
+          <w:lang w:val="en-US" w:eastAsia="ru-RU"/>
+        </w:rPr>
+        <w:t>"on"</w:t>
+      </w:r>
+      <w:r>
+        <w:rPr>
+          <w:rFonts w:ascii="Consolas" w:eastAsia="Times New Roman" w:hAnsi="Consolas" w:cs="Times New Roman"/>
+          <w:color w:val="FFFFFF"/>
+          <w:sz w:val="21"/>
+          <w:szCs w:val="21"/>
+          <w:lang w:val="en-US" w:eastAsia="ru-RU"/>
+        </w:rPr>
+        <w:t>, </w:t>
+      </w:r>
+      <w:r>
+        <w:rPr>
+          <w:rFonts w:ascii="Consolas" w:eastAsia="Times New Roman" w:hAnsi="Consolas" w:cs="Times New Roman"/>
+          <w:color w:val="FFE083"/>
+          <w:sz w:val="21"/>
+          <w:szCs w:val="21"/>
+          <w:lang w:val="en-US" w:eastAsia="ru-RU"/>
+        </w:rPr>
+        <w:t>"stones"</w:t>
+      </w:r>
+      <w:r>
+        <w:rPr>
+          <w:rFonts w:ascii="Consolas" w:eastAsia="Times New Roman" w:hAnsi="Consolas" w:cs="Times New Roman"/>
+          <w:color w:val="FFFFFF"/>
+          <w:sz w:val="21"/>
+          <w:szCs w:val="21"/>
+          <w:lang w:val="en-US" w:eastAsia="ru-RU"/>
+        </w:rPr>
+        <w:t>]</w:t>
+      </w:r>
+    </w:p>
+    <w:p>
+      <w:pPr>
+        <w:shd w:val="clear" w:color="auto" w:fill="1E1E1E"/>
+        <w:spacing w:after="0" w:line="360" w:lineRule="atLeast"/>
+        <w:rPr>
+          <w:rFonts w:ascii="Consolas" w:eastAsia="Times New Roman" w:hAnsi="Consolas" w:cs="Times New Roman"/>
+          <w:color w:val="FFFFFF"/>
+          <w:sz w:val="21"/>
+          <w:szCs w:val="21"/>
+          <w:lang w:val="en-US" w:eastAsia="ru-RU"/>
+        </w:rPr>
+      </w:pPr>
+    </w:p>
+    <w:p>
+      <w:pPr>
+        <w:shd w:val="clear" w:color="auto" w:fill="1E1E1E"/>
+        <w:spacing w:after="0" w:line="360" w:lineRule="atLeast"/>
+        <w:rPr>
+          <w:rFonts w:ascii="Consolas" w:eastAsia="Times New Roman" w:hAnsi="Consolas" w:cs="Times New Roman"/>
+          <w:color w:val="FFFFFF"/>
+          <w:sz w:val="21"/>
+          <w:szCs w:val="21"/>
+          <w:lang w:val="en-US" w:eastAsia="ru-RU"/>
+        </w:rPr>
+      </w:pPr>
+      <w:proofErr w:type="spellStart"/>
+      <w:r>
+        <w:rPr>
+          <w:rFonts w:ascii="Consolas" w:eastAsia="Times New Roman" w:hAnsi="Consolas" w:cs="Times New Roman"/>
+          <w:color w:val="FF8973"/>
+          <w:sz w:val="21"/>
+          <w:szCs w:val="21"/>
+          <w:lang w:val="en-US" w:eastAsia="ru-RU"/>
+        </w:rPr>
+        <w:t>reapers_line_one</w:t>
+      </w:r>
+      <w:proofErr w:type="spellEnd"/>
+      <w:r>
+        <w:rPr>
+          <w:rFonts w:ascii="Consolas" w:eastAsia="Times New Roman" w:hAnsi="Consolas" w:cs="Times New Roman"/>
+          <w:color w:val="FFFFFF"/>
+          <w:sz w:val="21"/>
+          <w:szCs w:val="21"/>
+          <w:lang w:val="en-US" w:eastAsia="ru-RU"/>
+        </w:rPr>
+        <w:t> = </w:t>
+      </w:r>
+      <w:r>
+        <w:rPr>
+          <w:rFonts w:ascii="Consolas" w:eastAsia="Times New Roman" w:hAnsi="Consolas" w:cs="Times New Roman"/>
+          <w:color w:val="FFE083"/>
+          <w:sz w:val="21"/>
+          <w:szCs w:val="21"/>
+          <w:lang w:val="en-US" w:eastAsia="ru-RU"/>
+        </w:rPr>
+        <w:t>' </w:t>
+      </w:r>
+      <w:proofErr w:type="gramStart"/>
+      <w:r>
+        <w:rPr>
+          <w:rFonts w:ascii="Consolas" w:eastAsia="Times New Roman" w:hAnsi="Consolas" w:cs="Times New Roman"/>
+          <w:color w:val="FFE083"/>
+          <w:sz w:val="21"/>
+          <w:szCs w:val="21"/>
+          <w:lang w:val="en-US" w:eastAsia="ru-RU"/>
+        </w:rPr>
+        <w:t>'</w:t>
+      </w:r>
+      <w:r>
+        <w:rPr>
+          <w:rFonts w:ascii="Consolas" w:eastAsia="Times New Roman" w:hAnsi="Consolas" w:cs="Times New Roman"/>
+          <w:color w:val="FFFFFF"/>
+          <w:sz w:val="21"/>
+          <w:szCs w:val="21"/>
+          <w:lang w:val="en-US" w:eastAsia="ru-RU"/>
+        </w:rPr>
+        <w:t>.</w:t>
+      </w:r>
+      <w:r>
+        <w:rPr>
+          <w:rFonts w:ascii="Consolas" w:eastAsia="Times New Roman" w:hAnsi="Consolas" w:cs="Times New Roman"/>
+          <w:color w:val="83FFF5"/>
+          <w:sz w:val="21"/>
+          <w:szCs w:val="21"/>
+          <w:lang w:val="en-US" w:eastAsia="ru-RU"/>
+        </w:rPr>
+        <w:t>join</w:t>
+      </w:r>
+      <w:proofErr w:type="gramEnd"/>
+      <w:r>
+        <w:rPr>
+          <w:rFonts w:ascii="Consolas" w:eastAsia="Times New Roman" w:hAnsi="Consolas" w:cs="Times New Roman"/>
+          <w:color w:val="FFFFFF"/>
+          <w:sz w:val="21"/>
+          <w:szCs w:val="21"/>
+          <w:lang w:val="en-US" w:eastAsia="ru-RU"/>
+        </w:rPr>
+        <w:t>(</w:t>
+      </w:r>
+      <w:proofErr w:type="spellStart"/>
+      <w:r>
+        <w:rPr>
+          <w:rFonts w:ascii="Consolas" w:eastAsia="Times New Roman" w:hAnsi="Consolas" w:cs="Times New Roman"/>
+          <w:color w:val="FF8973"/>
+          <w:sz w:val="21"/>
+          <w:szCs w:val="21"/>
+          <w:lang w:val="en-US" w:eastAsia="ru-RU"/>
+        </w:rPr>
+        <w:t>reapers_line_one_words</w:t>
+      </w:r>
+      <w:proofErr w:type="spellEnd"/>
+      <w:r>
+        <w:rPr>
+          <w:rFonts w:ascii="Consolas" w:eastAsia="Times New Roman" w:hAnsi="Consolas" w:cs="Times New Roman"/>
+          <w:color w:val="FFFFFF"/>
+          <w:sz w:val="21"/>
+          <w:szCs w:val="21"/>
+          <w:lang w:val="en-US" w:eastAsia="ru-RU"/>
+        </w:rPr>
+        <w:t>)</w:t>
+      </w:r>
+    </w:p>
+    <w:p>
+      <w:pPr>
+        <w:shd w:val="clear" w:color="auto" w:fill="1E1E1E"/>
+        <w:spacing w:after="0" w:line="360" w:lineRule="atLeast"/>
+        <w:rPr>
+          <w:rFonts w:ascii="Consolas" w:eastAsia="Times New Roman" w:hAnsi="Consolas" w:cs="Times New Roman"/>
+          <w:color w:val="FFFFFF"/>
+          <w:sz w:val="21"/>
+          <w:szCs w:val="21"/>
+          <w:lang w:eastAsia="ru-RU"/>
+        </w:rPr>
+      </w:pPr>
+      <w:proofErr w:type="spellStart"/>
+      <w:r>
+        <w:rPr>
+          <w:rFonts w:ascii="Consolas" w:eastAsia="Times New Roman" w:hAnsi="Consolas" w:cs="Times New Roman"/>
+          <w:color w:val="FFFFFF"/>
+          <w:sz w:val="21"/>
+          <w:szCs w:val="21"/>
+          <w:lang w:eastAsia="ru-RU"/>
+        </w:rPr>
+        <w:t>print</w:t>
+      </w:r>
+      <w:proofErr w:type="spellEnd"/>
+      <w:r>
+        <w:rPr>
+          <w:rFonts w:ascii="Consolas" w:eastAsia="Times New Roman" w:hAnsi="Consolas" w:cs="Times New Roman"/>
+          <w:color w:val="FFFFFF"/>
+          <w:sz w:val="21"/>
+          <w:szCs w:val="21"/>
+          <w:lang w:eastAsia="ru-RU"/>
+        </w:rPr>
+        <w:t>(</w:t>
+      </w:r>
+      <w:proofErr w:type="spellStart"/>
+      <w:r>
+        <w:rPr>
+          <w:rFonts w:ascii="Consolas" w:eastAsia="Times New Roman" w:hAnsi="Consolas" w:cs="Times New Roman"/>
+          <w:color w:val="FF8973"/>
+          <w:sz w:val="21"/>
+          <w:szCs w:val="21"/>
+          <w:lang w:eastAsia="ru-RU"/>
+        </w:rPr>
+        <w:t>reapers_line_one</w:t>
+      </w:r>
+      <w:proofErr w:type="spellEnd"/>
+      <w:r>
+        <w:rPr>
+          <w:rFonts w:ascii="Consolas" w:eastAsia="Times New Roman" w:hAnsi="Consolas" w:cs="Times New Roman"/>
+          <w:color w:val="FFFFFF"/>
+          <w:sz w:val="21"/>
+          <w:szCs w:val="21"/>
+          <w:lang w:eastAsia="ru-RU"/>
+        </w:rPr>
+        <w:t>)</w:t>
+      </w:r>
+    </w:p>
+    <w:p>
+      <w:pPr>
+        <w:shd w:val="clear" w:color="auto" w:fill="1E1E1E"/>
+        <w:spacing w:after="0" w:line="360" w:lineRule="atLeast"/>
+        <w:rPr>
+          <w:rFonts w:ascii="Consolas" w:eastAsia="Times New Roman" w:hAnsi="Consolas" w:cs="Times New Roman"/>
+          <w:color w:val="FFFFFF"/>
+          <w:sz w:val="21"/>
+          <w:szCs w:val="21"/>
+          <w:lang w:eastAsia="ru-RU"/>
+        </w:rPr>
+      </w:pPr>
+    </w:p>
+    <w:p>
+      <w:pPr>
+        <w:jc w:val="both"/>
+        <w:rPr>
+          <w:b/>
+          <w:bCs/>
+          <w:lang w:val="en-US"/>
+        </w:rPr>
+      </w:pPr>
+    </w:p>
+    <w:p>
+      <w:pPr>
+        <w:jc w:val="center"/>
+        <w:rPr>
+          <w:b/>
+          <w:bCs/>
+          <w:lang w:val="en-US"/>
+        </w:rPr>
+      </w:pPr>
+      <w:r>
+        <w:rPr>
+          <w:b/>
+          <w:bCs/>
+          <w:noProof/>
+          <w:lang w:val="en-US"/>
+        </w:rPr>
+        <w:drawing>
+          <wp:inline distT="0" distB="0" distL="0" distR="0" wp14:anchorId="3AD12910" wp14:editId="1E300732">
+            <wp:extent cx="4076700" cy="1120140"/>
+            <wp:effectExtent l="0" t="0" r="0" b="3810"/>
+            <wp:docPr id="6" name="Рисунок 6"/>
+            <wp:cNvGraphicFramePr>
+              <a:graphicFrameLocks xmlns:a="http://schemas.openxmlformats.org/drawingml/2006/main" noChangeAspect="1"/>
+            </wp:cNvGraphicFramePr>
+            <a:graphic xmlns:a="http://schemas.openxmlformats.org/drawingml/2006/main">
+              <a:graphicData uri="http://schemas.openxmlformats.org/drawingml/2006/picture">
+                <pic:pic xmlns:pic="http://schemas.openxmlformats.org/drawingml/2006/picture">
+                  <pic:nvPicPr>
+                    <pic:cNvPr id="0" name="Picture 6"/>
+                    <pic:cNvPicPr>
+                      <a:picLocks noChangeAspect="1" noChangeArrowheads="1"/>
+                    </pic:cNvPicPr>
+                  </pic:nvPicPr>
+                  <pic:blipFill>
+                    <a:blip r:embed="rId11">
+                      <a:extLst>
+                        <a:ext uri="{28A0092B-C50C-407E-A947-70E740481C1C}">
+                          <a14:useLocalDpi xmlns:a14="http://schemas.microsoft.com/office/drawing/2010/main" val="0"/>
+                        </a:ext>
+                      </a:extLst>
+                    </a:blip>
+                    <a:srcRect/>
+                    <a:stretch>
+                      <a:fillRect/>
+                    </a:stretch>
+                  </pic:blipFill>
+                  <pic:spPr bwMode="auto">
+                    <a:xfrm>
+                      <a:off x="0" y="0"/>
+                      <a:ext cx="4076700" cy="1120140"/>
+                    </a:xfrm>
+                    <a:prstGeom prst="rect">
+                      <a:avLst/>
+                    </a:prstGeom>
+                    <a:noFill/>
+                    <a:ln>
+                      <a:noFill/>
+                    </a:ln>
+                  </pic:spPr>
+                </pic:pic>
+              </a:graphicData>
+            </a:graphic>
+          </wp:inline>
+        </w:drawing>
+      </w:r>
+    </w:p>
+    <w:p>
+      <w:pPr>
+        <w:pBdr>
+          <w:bottom w:val="single" w:sz="12" w:space="1" w:color="auto"/>
+        </w:pBdr>
+        <w:jc w:val="center"/>
+        <w:rPr>
+          <w:b/>
+          <w:bCs/>
+          <w:lang w:val="en-US"/>
+        </w:rPr>
+      </w:pPr>
+    </w:p>
+    <w:p>
+      <w:pPr>
+        <w:spacing w:after="0" w:line="240" w:lineRule="auto"/>
+        <w:rPr>
+          <w:rFonts w:ascii="Segoe UI" w:eastAsia="Times New Roman" w:hAnsi="Segoe UI" w:cs="Segoe UI"/>
+          <w:color w:val="10162F"/>
+          <w:sz w:val="27"/>
+          <w:szCs w:val="27"/>
+          <w:lang w:val="en-US" w:eastAsia="ru-RU"/>
+        </w:rPr>
+      </w:pPr>
+      <w:r>
+        <w:rPr>
+          <w:rFonts w:ascii="Segoe UI" w:eastAsia="Times New Roman" w:hAnsi="Segoe UI" w:cs="Segoe UI"/>
+          <w:b/>
+          <w:bCs/>
+          <w:color w:val="10162F"/>
+          <w:sz w:val="27"/>
+          <w:szCs w:val="27"/>
+          <w:lang w:val="en-US" w:eastAsia="ru-RU"/>
+        </w:rPr>
+        <w:t>Joining Strings II</w:t>
+      </w:r>
+    </w:p>
+    <w:p>
+      <w:pPr>
+        <w:spacing w:after="100" w:afterAutospacing="1" w:line="240" w:lineRule="auto"/>
+        <w:rPr>
+          <w:rFonts w:ascii="Segoe UI" w:eastAsia="Times New Roman" w:hAnsi="Segoe UI" w:cs="Segoe UI"/>
+          <w:color w:val="10162F"/>
+          <w:sz w:val="27"/>
+          <w:szCs w:val="27"/>
+          <w:lang w:val="en-US" w:eastAsia="ru-RU"/>
+        </w:rPr>
+      </w:pPr>
+      <w:r>
+        <w:rPr>
+          <w:rFonts w:ascii="Segoe UI" w:eastAsia="Times New Roman" w:hAnsi="Segoe UI" w:cs="Segoe UI"/>
+          <w:color w:val="10162F"/>
+          <w:sz w:val="27"/>
+          <w:szCs w:val="27"/>
+          <w:lang w:val="en-US" w:eastAsia="ru-RU"/>
+        </w:rPr>
+        <w:t>In the last exercise, we joined together a list of words using a space as the delimiter to create a sentence. In fact, you can use any string as a delimiter to join together a list of strings. For example, if we have the list</w:t>
+      </w:r>
+    </w:p>
+    <w:p>
+      <w:pPr>
+        <w:shd w:val="clear" w:color="auto" w:fill="211E2F"/>
+        <w:tabs>
+          <w:tab w:val="left" w:pos="916"/>
+          <w:tab w:val="left" w:pos="1832"/>
+          <w:tab w:val="left" w:pos="2748"/>
+          <w:tab w:val="left" w:pos="3664"/>
+          <w:tab w:val="left" w:pos="4580"/>
+          <w:tab w:val="left" w:pos="5496"/>
+          <w:tab w:val="left" w:pos="6412"/>
+          <w:tab w:val="left" w:pos="7328"/>
+          <w:tab w:val="left" w:pos="8244"/>
+          <w:tab w:val="left" w:pos="9160"/>
+          <w:tab w:val="left" w:pos="10076"/>
+          <w:tab w:val="left" w:pos="10992"/>
+          <w:tab w:val="left" w:pos="11908"/>
+          <w:tab w:val="left" w:pos="12824"/>
+          <w:tab w:val="left" w:pos="13740"/>
+          <w:tab w:val="left" w:pos="14656"/>
+        </w:tabs>
+        <w:spacing w:after="0" w:line="240" w:lineRule="auto"/>
+        <w:rPr>
+          <w:rFonts w:ascii="Ubuntu Mono" w:eastAsia="Times New Roman" w:hAnsi="Ubuntu Mono" w:cs="Courier New"/>
+          <w:color w:val="939598"/>
+          <w:sz w:val="27"/>
+          <w:szCs w:val="27"/>
+          <w:lang w:val="en-US" w:eastAsia="ru-RU"/>
+        </w:rPr>
+      </w:pPr>
+      <w:proofErr w:type="spellStart"/>
+      <w:r>
+        <w:rPr>
+          <w:rFonts w:ascii="Ubuntu Mono" w:eastAsia="Times New Roman" w:hAnsi="Ubuntu Mono" w:cs="Courier New"/>
+          <w:color w:val="FF8973"/>
+          <w:sz w:val="27"/>
+          <w:szCs w:val="27"/>
+          <w:lang w:val="en-US" w:eastAsia="ru-RU"/>
+        </w:rPr>
+        <w:t>santana_songs</w:t>
+      </w:r>
+      <w:proofErr w:type="spellEnd"/>
+      <w:r>
+        <w:rPr>
+          <w:rFonts w:ascii="Ubuntu Mono" w:eastAsia="Times New Roman" w:hAnsi="Ubuntu Mono" w:cs="Courier New"/>
+          <w:color w:val="FFFFFF"/>
+          <w:sz w:val="27"/>
+          <w:szCs w:val="27"/>
+          <w:lang w:val="en-US" w:eastAsia="ru-RU"/>
+        </w:rPr>
+        <w:t xml:space="preserve"> = [</w:t>
+      </w:r>
+      <w:r>
+        <w:rPr>
+          <w:rFonts w:ascii="Ubuntu Mono" w:eastAsia="Times New Roman" w:hAnsi="Ubuntu Mono" w:cs="Courier New"/>
+          <w:color w:val="FFE083"/>
+          <w:sz w:val="27"/>
+          <w:szCs w:val="27"/>
+          <w:lang w:val="en-US" w:eastAsia="ru-RU"/>
+        </w:rPr>
+        <w:t>'</w:t>
+      </w:r>
+      <w:proofErr w:type="spellStart"/>
+      <w:r>
+        <w:rPr>
+          <w:rFonts w:ascii="Ubuntu Mono" w:eastAsia="Times New Roman" w:hAnsi="Ubuntu Mono" w:cs="Courier New"/>
+          <w:color w:val="FFE083"/>
+          <w:sz w:val="27"/>
+          <w:szCs w:val="27"/>
+          <w:lang w:val="en-US" w:eastAsia="ru-RU"/>
+        </w:rPr>
+        <w:t>Oye</w:t>
+      </w:r>
+      <w:proofErr w:type="spellEnd"/>
+      <w:r>
+        <w:rPr>
+          <w:rFonts w:ascii="Ubuntu Mono" w:eastAsia="Times New Roman" w:hAnsi="Ubuntu Mono" w:cs="Courier New"/>
+          <w:color w:val="FFE083"/>
+          <w:sz w:val="27"/>
+          <w:szCs w:val="27"/>
+          <w:lang w:val="en-US" w:eastAsia="ru-RU"/>
+        </w:rPr>
+        <w:t xml:space="preserve"> Como </w:t>
+      </w:r>
+      <w:proofErr w:type="spellStart"/>
+      <w:r>
+        <w:rPr>
+          <w:rFonts w:ascii="Ubuntu Mono" w:eastAsia="Times New Roman" w:hAnsi="Ubuntu Mono" w:cs="Courier New"/>
+          <w:color w:val="FFE083"/>
+          <w:sz w:val="27"/>
+          <w:szCs w:val="27"/>
+          <w:lang w:val="en-US" w:eastAsia="ru-RU"/>
+        </w:rPr>
+        <w:t>Va</w:t>
+      </w:r>
+      <w:proofErr w:type="spellEnd"/>
+      <w:r>
+        <w:rPr>
+          <w:rFonts w:ascii="Ubuntu Mono" w:eastAsia="Times New Roman" w:hAnsi="Ubuntu Mono" w:cs="Courier New"/>
+          <w:color w:val="FFE083"/>
+          <w:sz w:val="27"/>
+          <w:szCs w:val="27"/>
+          <w:lang w:val="en-US" w:eastAsia="ru-RU"/>
+        </w:rPr>
+        <w:t>'</w:t>
+      </w:r>
+      <w:r>
+        <w:rPr>
+          <w:rFonts w:ascii="Ubuntu Mono" w:eastAsia="Times New Roman" w:hAnsi="Ubuntu Mono" w:cs="Courier New"/>
+          <w:color w:val="FFFFFF"/>
+          <w:sz w:val="27"/>
+          <w:szCs w:val="27"/>
+          <w:lang w:val="en-US" w:eastAsia="ru-RU"/>
+        </w:rPr>
+        <w:t xml:space="preserve">, </w:t>
+      </w:r>
+      <w:r>
+        <w:rPr>
+          <w:rFonts w:ascii="Ubuntu Mono" w:eastAsia="Times New Roman" w:hAnsi="Ubuntu Mono" w:cs="Courier New"/>
+          <w:color w:val="FFE083"/>
+          <w:sz w:val="27"/>
+          <w:szCs w:val="27"/>
+          <w:lang w:val="en-US" w:eastAsia="ru-RU"/>
+        </w:rPr>
+        <w:t>'Smooth'</w:t>
+      </w:r>
+      <w:r>
+        <w:rPr>
+          <w:rFonts w:ascii="Ubuntu Mono" w:eastAsia="Times New Roman" w:hAnsi="Ubuntu Mono" w:cs="Courier New"/>
+          <w:color w:val="FFFFFF"/>
+          <w:sz w:val="27"/>
+          <w:szCs w:val="27"/>
+          <w:lang w:val="en-US" w:eastAsia="ru-RU"/>
+        </w:rPr>
+        <w:t xml:space="preserve">, </w:t>
+      </w:r>
+      <w:r>
+        <w:rPr>
+          <w:rFonts w:ascii="Ubuntu Mono" w:eastAsia="Times New Roman" w:hAnsi="Ubuntu Mono" w:cs="Courier New"/>
+          <w:color w:val="FFE083"/>
+          <w:sz w:val="27"/>
+          <w:szCs w:val="27"/>
+          <w:lang w:val="en-US" w:eastAsia="ru-RU"/>
+        </w:rPr>
+        <w:t>'Black Magic Woman'</w:t>
+      </w:r>
+      <w:r>
+        <w:rPr>
+          <w:rFonts w:ascii="Ubuntu Mono" w:eastAsia="Times New Roman" w:hAnsi="Ubuntu Mono" w:cs="Courier New"/>
+          <w:color w:val="FFFFFF"/>
+          <w:sz w:val="27"/>
+          <w:szCs w:val="27"/>
+          <w:lang w:val="en-US" w:eastAsia="ru-RU"/>
+        </w:rPr>
+        <w:t xml:space="preserve">, </w:t>
+      </w:r>
+      <w:r>
+        <w:rPr>
+          <w:rFonts w:ascii="Ubuntu Mono" w:eastAsia="Times New Roman" w:hAnsi="Ubuntu Mono" w:cs="Courier New"/>
+          <w:color w:val="FFE083"/>
+          <w:sz w:val="27"/>
+          <w:szCs w:val="27"/>
+          <w:lang w:val="en-US" w:eastAsia="ru-RU"/>
+        </w:rPr>
+        <w:t xml:space="preserve">'Samba Pa </w:t>
+      </w:r>
+      <w:proofErr w:type="spellStart"/>
+      <w:r>
+        <w:rPr>
+          <w:rFonts w:ascii="Ubuntu Mono" w:eastAsia="Times New Roman" w:hAnsi="Ubuntu Mono" w:cs="Courier New"/>
+          <w:color w:val="FFE083"/>
+          <w:sz w:val="27"/>
+          <w:szCs w:val="27"/>
+          <w:lang w:val="en-US" w:eastAsia="ru-RU"/>
+        </w:rPr>
+        <w:t>Ti</w:t>
+      </w:r>
+      <w:proofErr w:type="spellEnd"/>
+      <w:r>
+        <w:rPr>
+          <w:rFonts w:ascii="Ubuntu Mono" w:eastAsia="Times New Roman" w:hAnsi="Ubuntu Mono" w:cs="Courier New"/>
+          <w:color w:val="FFE083"/>
+          <w:sz w:val="27"/>
+          <w:szCs w:val="27"/>
+          <w:lang w:val="en-US" w:eastAsia="ru-RU"/>
+        </w:rPr>
+        <w:t>'</w:t>
+      </w:r>
+      <w:r>
+        <w:rPr>
+          <w:rFonts w:ascii="Ubuntu Mono" w:eastAsia="Times New Roman" w:hAnsi="Ubuntu Mono" w:cs="Courier New"/>
+          <w:color w:val="FFFFFF"/>
+          <w:sz w:val="27"/>
+          <w:szCs w:val="27"/>
+          <w:lang w:val="en-US" w:eastAsia="ru-RU"/>
+        </w:rPr>
+        <w:t xml:space="preserve">, </w:t>
+      </w:r>
+      <w:r>
+        <w:rPr>
+          <w:rFonts w:ascii="Ubuntu Mono" w:eastAsia="Times New Roman" w:hAnsi="Ubuntu Mono" w:cs="Courier New"/>
+          <w:color w:val="FFE083"/>
+          <w:sz w:val="27"/>
+          <w:szCs w:val="27"/>
+          <w:lang w:val="en-US" w:eastAsia="ru-RU"/>
+        </w:rPr>
+        <w:t>'Maria Maria'</w:t>
+      </w:r>
+      <w:r>
+        <w:rPr>
+          <w:rFonts w:ascii="Ubuntu Mono" w:eastAsia="Times New Roman" w:hAnsi="Ubuntu Mono" w:cs="Courier New"/>
+          <w:color w:val="FFFFFF"/>
+          <w:sz w:val="27"/>
+          <w:szCs w:val="27"/>
+          <w:lang w:val="en-US" w:eastAsia="ru-RU"/>
+        </w:rPr>
+        <w:t>]</w:t>
+      </w:r>
+    </w:p>
+    <w:p>
+      <w:pPr>
+        <w:spacing w:after="100" w:afterAutospacing="1" w:line="240" w:lineRule="auto"/>
+        <w:rPr>
+          <w:rFonts w:ascii="Segoe UI" w:eastAsia="Times New Roman" w:hAnsi="Segoe UI" w:cs="Segoe UI"/>
+          <w:color w:val="10162F"/>
+          <w:sz w:val="27"/>
+          <w:szCs w:val="27"/>
+          <w:lang w:val="en-US" w:eastAsia="ru-RU"/>
+        </w:rPr>
+      </w:pPr>
+      <w:r>
+        <w:rPr>
+          <w:rFonts w:ascii="Segoe UI" w:eastAsia="Times New Roman" w:hAnsi="Segoe UI" w:cs="Segoe UI"/>
+          <w:color w:val="10162F"/>
+          <w:sz w:val="27"/>
+          <w:szCs w:val="27"/>
+          <w:lang w:val="en-US" w:eastAsia="ru-RU"/>
+        </w:rPr>
+        <w:t xml:space="preserve">We could join this list together with ANY string. One often used string is a </w:t>
+      </w:r>
+      <w:proofErr w:type="gramStart"/>
+      <w:r>
+        <w:rPr>
+          <w:rFonts w:ascii="Segoe UI" w:eastAsia="Times New Roman" w:hAnsi="Segoe UI" w:cs="Segoe UI"/>
+          <w:color w:val="10162F"/>
+          <w:sz w:val="27"/>
+          <w:szCs w:val="27"/>
+          <w:lang w:val="en-US" w:eastAsia="ru-RU"/>
+        </w:rPr>
+        <w:t>comma </w:t>
+      </w:r>
+      <w:r>
+        <w:rPr>
+          <w:rFonts w:ascii="Ubuntu Mono" w:eastAsia="Times New Roman" w:hAnsi="Ubuntu Mono" w:cs="Courier New"/>
+          <w:color w:val="15141F"/>
+          <w:shd w:val="clear" w:color="auto" w:fill="EAE9ED"/>
+          <w:lang w:val="en-US" w:eastAsia="ru-RU"/>
+        </w:rPr>
+        <w:t>,</w:t>
+      </w:r>
+      <w:proofErr w:type="gramEnd"/>
+      <w:r>
+        <w:rPr>
+          <w:rFonts w:ascii="Segoe UI" w:eastAsia="Times New Roman" w:hAnsi="Segoe UI" w:cs="Segoe UI"/>
+          <w:color w:val="10162F"/>
+          <w:sz w:val="27"/>
+          <w:szCs w:val="27"/>
+          <w:lang w:val="en-US" w:eastAsia="ru-RU"/>
+        </w:rPr>
+        <w:t> because then we can create a string of </w:t>
+      </w:r>
+      <w:r>
+        <w:rPr>
+          <w:rFonts w:ascii="Segoe UI" w:eastAsia="Times New Roman" w:hAnsi="Segoe UI" w:cs="Segoe UI"/>
+          <w:i/>
+          <w:iCs/>
+          <w:color w:val="10162F"/>
+          <w:sz w:val="27"/>
+          <w:szCs w:val="27"/>
+          <w:lang w:val="en-US" w:eastAsia="ru-RU"/>
+        </w:rPr>
+        <w:t>comma separated variables</w:t>
+      </w:r>
+      <w:r>
+        <w:rPr>
+          <w:rFonts w:ascii="Segoe UI" w:eastAsia="Times New Roman" w:hAnsi="Segoe UI" w:cs="Segoe UI"/>
+          <w:color w:val="10162F"/>
+          <w:sz w:val="27"/>
+          <w:szCs w:val="27"/>
+          <w:lang w:val="en-US" w:eastAsia="ru-RU"/>
+        </w:rPr>
+        <w:t>, or CSV.</w:t>
+      </w:r>
+    </w:p>
+    <w:p>
+      <w:pPr>
+        <w:shd w:val="clear" w:color="auto" w:fill="211E2F"/>
+        <w:tabs>
+          <w:tab w:val="left" w:pos="916"/>
+          <w:tab w:val="left" w:pos="1832"/>
+          <w:tab w:val="left" w:pos="2748"/>
+          <w:tab w:val="left" w:pos="3664"/>
+          <w:tab w:val="left" w:pos="4580"/>
+          <w:tab w:val="left" w:pos="5496"/>
+          <w:tab w:val="left" w:pos="6412"/>
+          <w:tab w:val="left" w:pos="7328"/>
+          <w:tab w:val="left" w:pos="8244"/>
+          <w:tab w:val="left" w:pos="9160"/>
+          <w:tab w:val="left" w:pos="10076"/>
+          <w:tab w:val="left" w:pos="10992"/>
+          <w:tab w:val="left" w:pos="11908"/>
+          <w:tab w:val="left" w:pos="12824"/>
+          <w:tab w:val="left" w:pos="13740"/>
+          <w:tab w:val="left" w:pos="14656"/>
+        </w:tabs>
+        <w:spacing w:after="0" w:line="240" w:lineRule="auto"/>
+        <w:rPr>
+          <w:rFonts w:ascii="Ubuntu Mono" w:eastAsia="Times New Roman" w:hAnsi="Ubuntu Mono" w:cs="Courier New"/>
+          <w:color w:val="939598"/>
+          <w:sz w:val="27"/>
+          <w:szCs w:val="27"/>
+          <w:lang w:val="en-US" w:eastAsia="ru-RU"/>
+        </w:rPr>
+      </w:pPr>
+      <w:proofErr w:type="spellStart"/>
+      <w:r>
+        <w:rPr>
+          <w:rFonts w:ascii="Ubuntu Mono" w:eastAsia="Times New Roman" w:hAnsi="Ubuntu Mono" w:cs="Courier New"/>
+          <w:color w:val="FF8973"/>
+          <w:sz w:val="27"/>
+          <w:szCs w:val="27"/>
+          <w:lang w:val="en-US" w:eastAsia="ru-RU"/>
+        </w:rPr>
+        <w:t>santana_songs_csv</w:t>
+      </w:r>
+      <w:proofErr w:type="spellEnd"/>
+      <w:r>
+        <w:rPr>
+          <w:rFonts w:ascii="Ubuntu Mono" w:eastAsia="Times New Roman" w:hAnsi="Ubuntu Mono" w:cs="Courier New"/>
+          <w:color w:val="FFFFFF"/>
+          <w:sz w:val="27"/>
+          <w:szCs w:val="27"/>
+          <w:lang w:val="en-US" w:eastAsia="ru-RU"/>
+        </w:rPr>
+        <w:t xml:space="preserve"> = </w:t>
+      </w:r>
+      <w:r>
+        <w:rPr>
+          <w:rFonts w:ascii="Ubuntu Mono" w:eastAsia="Times New Roman" w:hAnsi="Ubuntu Mono" w:cs="Courier New"/>
+          <w:color w:val="FFE083"/>
+          <w:sz w:val="27"/>
+          <w:szCs w:val="27"/>
+          <w:lang w:val="en-US" w:eastAsia="ru-RU"/>
+        </w:rPr>
+        <w:t>',</w:t>
+      </w:r>
+      <w:proofErr w:type="gramStart"/>
+      <w:r>
+        <w:rPr>
+          <w:rFonts w:ascii="Ubuntu Mono" w:eastAsia="Times New Roman" w:hAnsi="Ubuntu Mono" w:cs="Courier New"/>
+          <w:color w:val="FFE083"/>
+          <w:sz w:val="27"/>
+          <w:szCs w:val="27"/>
+          <w:lang w:val="en-US" w:eastAsia="ru-RU"/>
+        </w:rPr>
+        <w:t>'</w:t>
+      </w:r>
+      <w:r>
+        <w:rPr>
+          <w:rFonts w:ascii="Ubuntu Mono" w:eastAsia="Times New Roman" w:hAnsi="Ubuntu Mono" w:cs="Courier New"/>
+          <w:color w:val="FFFFFF"/>
+          <w:sz w:val="27"/>
+          <w:szCs w:val="27"/>
+          <w:lang w:val="en-US" w:eastAsia="ru-RU"/>
+        </w:rPr>
+        <w:t>.</w:t>
+      </w:r>
+      <w:r>
+        <w:rPr>
+          <w:rFonts w:ascii="Ubuntu Mono" w:eastAsia="Times New Roman" w:hAnsi="Ubuntu Mono" w:cs="Courier New"/>
+          <w:color w:val="83FFF5"/>
+          <w:sz w:val="27"/>
+          <w:szCs w:val="27"/>
+          <w:lang w:val="en-US" w:eastAsia="ru-RU"/>
+        </w:rPr>
+        <w:t>join</w:t>
+      </w:r>
+      <w:proofErr w:type="gramEnd"/>
+      <w:r>
+        <w:rPr>
+          <w:rFonts w:ascii="Ubuntu Mono" w:eastAsia="Times New Roman" w:hAnsi="Ubuntu Mono" w:cs="Courier New"/>
+          <w:color w:val="FFFFFF"/>
+          <w:sz w:val="27"/>
+          <w:szCs w:val="27"/>
+          <w:lang w:val="en-US" w:eastAsia="ru-RU"/>
+        </w:rPr>
+        <w:t>(</w:t>
+      </w:r>
+      <w:proofErr w:type="spellStart"/>
+      <w:r>
+        <w:rPr>
+          <w:rFonts w:ascii="Ubuntu Mono" w:eastAsia="Times New Roman" w:hAnsi="Ubuntu Mono" w:cs="Courier New"/>
+          <w:color w:val="FF8973"/>
+          <w:sz w:val="27"/>
+          <w:szCs w:val="27"/>
+          <w:lang w:val="en-US" w:eastAsia="ru-RU"/>
+        </w:rPr>
+        <w:t>santana_songs</w:t>
+      </w:r>
+      <w:proofErr w:type="spellEnd"/>
+      <w:r>
+        <w:rPr>
+          <w:rFonts w:ascii="Ubuntu Mono" w:eastAsia="Times New Roman" w:hAnsi="Ubuntu Mono" w:cs="Courier New"/>
+          <w:color w:val="FFFFFF"/>
+          <w:sz w:val="27"/>
+          <w:szCs w:val="27"/>
+          <w:lang w:val="en-US" w:eastAsia="ru-RU"/>
+        </w:rPr>
+        <w:t>)</w:t>
+      </w:r>
+      <w:r>
+        <w:rPr>
+          <w:rFonts w:ascii="Ubuntu Mono" w:eastAsia="Times New Roman" w:hAnsi="Ubuntu Mono" w:cs="Courier New"/>
+          <w:color w:val="939598"/>
+          <w:sz w:val="27"/>
+          <w:szCs w:val="27"/>
+          <w:lang w:val="en-US" w:eastAsia="ru-RU"/>
+        </w:rPr>
+        <w:br/>
+      </w:r>
+      <w:r>
+        <w:rPr>
+          <w:rFonts w:ascii="Ubuntu Mono" w:eastAsia="Times New Roman" w:hAnsi="Ubuntu Mono" w:cs="Courier New"/>
+          <w:color w:val="FFFFFF"/>
+          <w:sz w:val="27"/>
+          <w:szCs w:val="27"/>
+          <w:lang w:val="en-US" w:eastAsia="ru-RU"/>
+        </w:rPr>
+        <w:t>print(</w:t>
+      </w:r>
+      <w:proofErr w:type="spellStart"/>
+      <w:r>
+        <w:rPr>
+          <w:rFonts w:ascii="Ubuntu Mono" w:eastAsia="Times New Roman" w:hAnsi="Ubuntu Mono" w:cs="Courier New"/>
+          <w:color w:val="FF8973"/>
+          <w:sz w:val="27"/>
+          <w:szCs w:val="27"/>
+          <w:lang w:val="en-US" w:eastAsia="ru-RU"/>
+        </w:rPr>
+        <w:t>santana_songs_csv</w:t>
+      </w:r>
+      <w:proofErr w:type="spellEnd"/>
+      <w:r>
+        <w:rPr>
+          <w:rFonts w:ascii="Ubuntu Mono" w:eastAsia="Times New Roman" w:hAnsi="Ubuntu Mono" w:cs="Courier New"/>
+          <w:color w:val="FFFFFF"/>
+          <w:sz w:val="27"/>
+          <w:szCs w:val="27"/>
+          <w:lang w:val="en-US" w:eastAsia="ru-RU"/>
+        </w:rPr>
+        <w:t>)</w:t>
+      </w:r>
+      <w:r>
+        <w:rPr>
+          <w:rFonts w:ascii="Ubuntu Mono" w:eastAsia="Times New Roman" w:hAnsi="Ubuntu Mono" w:cs="Courier New"/>
+          <w:color w:val="939598"/>
+          <w:sz w:val="27"/>
+          <w:szCs w:val="27"/>
+          <w:lang w:val="en-US" w:eastAsia="ru-RU"/>
+        </w:rPr>
+        <w:br/>
+        <w:t># =&gt; '</w:t>
+      </w:r>
+      <w:proofErr w:type="spellStart"/>
+      <w:r>
+        <w:rPr>
+          <w:rFonts w:ascii="Ubuntu Mono" w:eastAsia="Times New Roman" w:hAnsi="Ubuntu Mono" w:cs="Courier New"/>
+          <w:color w:val="939598"/>
+          <w:sz w:val="27"/>
+          <w:szCs w:val="27"/>
+          <w:lang w:val="en-US" w:eastAsia="ru-RU"/>
+        </w:rPr>
+        <w:t>Oye</w:t>
+      </w:r>
+      <w:proofErr w:type="spellEnd"/>
+      <w:r>
+        <w:rPr>
+          <w:rFonts w:ascii="Ubuntu Mono" w:eastAsia="Times New Roman" w:hAnsi="Ubuntu Mono" w:cs="Courier New"/>
+          <w:color w:val="939598"/>
+          <w:sz w:val="27"/>
+          <w:szCs w:val="27"/>
+          <w:lang w:val="en-US" w:eastAsia="ru-RU"/>
+        </w:rPr>
+        <w:t xml:space="preserve"> Como </w:t>
+      </w:r>
+      <w:proofErr w:type="spellStart"/>
+      <w:r>
+        <w:rPr>
+          <w:rFonts w:ascii="Ubuntu Mono" w:eastAsia="Times New Roman" w:hAnsi="Ubuntu Mono" w:cs="Courier New"/>
+          <w:color w:val="939598"/>
+          <w:sz w:val="27"/>
+          <w:szCs w:val="27"/>
+          <w:lang w:val="en-US" w:eastAsia="ru-RU"/>
+        </w:rPr>
+        <w:t>Va,Smooth,Black</w:t>
+      </w:r>
+      <w:proofErr w:type="spellEnd"/>
+      <w:r>
+        <w:rPr>
+          <w:rFonts w:ascii="Ubuntu Mono" w:eastAsia="Times New Roman" w:hAnsi="Ubuntu Mono" w:cs="Courier New"/>
+          <w:color w:val="939598"/>
+          <w:sz w:val="27"/>
+          <w:szCs w:val="27"/>
+          <w:lang w:val="en-US" w:eastAsia="ru-RU"/>
+        </w:rPr>
+        <w:t xml:space="preserve"> Magic </w:t>
+      </w:r>
+      <w:proofErr w:type="spellStart"/>
+      <w:r>
+        <w:rPr>
+          <w:rFonts w:ascii="Ubuntu Mono" w:eastAsia="Times New Roman" w:hAnsi="Ubuntu Mono" w:cs="Courier New"/>
+          <w:color w:val="939598"/>
+          <w:sz w:val="27"/>
+          <w:szCs w:val="27"/>
+          <w:lang w:val="en-US" w:eastAsia="ru-RU"/>
+        </w:rPr>
+        <w:t>Woman,Samba</w:t>
+      </w:r>
+      <w:proofErr w:type="spellEnd"/>
+      <w:r>
+        <w:rPr>
+          <w:rFonts w:ascii="Ubuntu Mono" w:eastAsia="Times New Roman" w:hAnsi="Ubuntu Mono" w:cs="Courier New"/>
+          <w:color w:val="939598"/>
+          <w:sz w:val="27"/>
+          <w:szCs w:val="27"/>
+          <w:lang w:val="en-US" w:eastAsia="ru-RU"/>
+        </w:rPr>
+        <w:t xml:space="preserve"> Pa </w:t>
+      </w:r>
+      <w:proofErr w:type="spellStart"/>
+      <w:r>
+        <w:rPr>
+          <w:rFonts w:ascii="Ubuntu Mono" w:eastAsia="Times New Roman" w:hAnsi="Ubuntu Mono" w:cs="Courier New"/>
+          <w:color w:val="939598"/>
+          <w:sz w:val="27"/>
+          <w:szCs w:val="27"/>
+          <w:lang w:val="en-US" w:eastAsia="ru-RU"/>
+        </w:rPr>
+        <w:t>Ti,Maria</w:t>
+      </w:r>
+      <w:proofErr w:type="spellEnd"/>
+      <w:r>
+        <w:rPr>
+          <w:rFonts w:ascii="Ubuntu Mono" w:eastAsia="Times New Roman" w:hAnsi="Ubuntu Mono" w:cs="Courier New"/>
+          <w:color w:val="939598"/>
+          <w:sz w:val="27"/>
+          <w:szCs w:val="27"/>
+          <w:lang w:val="en-US" w:eastAsia="ru-RU"/>
+        </w:rPr>
+        <w:t xml:space="preserve"> Maria'</w:t>
+      </w:r>
+    </w:p>
+    <w:p>
+      <w:pPr>
+        <w:spacing w:after="100" w:afterAutospacing="1" w:line="240" w:lineRule="auto"/>
+        <w:rPr>
+          <w:rFonts w:ascii="Segoe UI" w:eastAsia="Times New Roman" w:hAnsi="Segoe UI" w:cs="Segoe UI"/>
+          <w:color w:val="10162F"/>
+          <w:sz w:val="27"/>
+          <w:szCs w:val="27"/>
+          <w:lang w:val="en-US" w:eastAsia="ru-RU"/>
+        </w:rPr>
+      </w:pPr>
+      <w:r>
+        <w:rPr>
+          <w:rFonts w:ascii="Segoe UI" w:eastAsia="Times New Roman" w:hAnsi="Segoe UI" w:cs="Segoe UI"/>
+          <w:color w:val="10162F"/>
+          <w:sz w:val="27"/>
+          <w:szCs w:val="27"/>
+          <w:lang w:val="en-US" w:eastAsia="ru-RU"/>
+        </w:rPr>
+        <w:t>You’ll often find data stored in CSVs because it is an efficient, simple file type used by popular programs like Excel or Google Spreadsheets.</w:t>
+      </w:r>
+    </w:p>
+    <w:p>
+      <w:pPr>
+        <w:spacing w:after="100" w:afterAutospacing="1" w:line="240" w:lineRule="auto"/>
+        <w:rPr>
+          <w:rFonts w:ascii="Segoe UI" w:eastAsia="Times New Roman" w:hAnsi="Segoe UI" w:cs="Segoe UI"/>
+          <w:color w:val="10162F"/>
+          <w:sz w:val="27"/>
+          <w:szCs w:val="27"/>
+          <w:lang w:val="en-US" w:eastAsia="ru-RU"/>
+        </w:rPr>
+      </w:pPr>
+      <w:r>
+        <w:rPr>
+          <w:rFonts w:ascii="Segoe UI" w:eastAsia="Times New Roman" w:hAnsi="Segoe UI" w:cs="Segoe UI"/>
+          <w:color w:val="10162F"/>
+          <w:sz w:val="27"/>
+          <w:szCs w:val="27"/>
+          <w:lang w:val="en-US" w:eastAsia="ru-RU"/>
+        </w:rPr>
+        <w:lastRenderedPageBreak/>
+        <w:t>You can also join using </w:t>
+      </w:r>
+      <w:r>
+        <w:rPr>
+          <w:rFonts w:ascii="Segoe UI" w:eastAsia="Times New Roman" w:hAnsi="Segoe UI" w:cs="Segoe UI"/>
+          <w:i/>
+          <w:iCs/>
+          <w:color w:val="10162F"/>
+          <w:sz w:val="27"/>
+          <w:szCs w:val="27"/>
+          <w:lang w:val="en-US" w:eastAsia="ru-RU"/>
+        </w:rPr>
+        <w:t>escape sequences</w:t>
+      </w:r>
+      <w:r>
+        <w:rPr>
+          <w:rFonts w:ascii="Segoe UI" w:eastAsia="Times New Roman" w:hAnsi="Segoe UI" w:cs="Segoe UI"/>
+          <w:color w:val="10162F"/>
+          <w:sz w:val="27"/>
+          <w:szCs w:val="27"/>
+          <w:lang w:val="en-US" w:eastAsia="ru-RU"/>
+        </w:rPr>
+        <w:t> as the delimiter. Consider the following example:</w:t>
+      </w:r>
+    </w:p>
+    <w:p>
+      <w:pPr>
+        <w:shd w:val="clear" w:color="auto" w:fill="211E2F"/>
+        <w:tabs>
+          <w:tab w:val="left" w:pos="916"/>
+          <w:tab w:val="left" w:pos="1832"/>
+          <w:tab w:val="left" w:pos="2748"/>
+          <w:tab w:val="left" w:pos="3664"/>
+          <w:tab w:val="left" w:pos="4580"/>
+          <w:tab w:val="left" w:pos="5496"/>
+          <w:tab w:val="left" w:pos="6412"/>
+          <w:tab w:val="left" w:pos="7328"/>
+          <w:tab w:val="left" w:pos="8244"/>
+          <w:tab w:val="left" w:pos="9160"/>
+          <w:tab w:val="left" w:pos="10076"/>
+          <w:tab w:val="left" w:pos="10992"/>
+          <w:tab w:val="left" w:pos="11908"/>
+          <w:tab w:val="left" w:pos="12824"/>
+          <w:tab w:val="left" w:pos="13740"/>
+          <w:tab w:val="left" w:pos="14656"/>
+        </w:tabs>
+        <w:spacing w:after="0" w:line="240" w:lineRule="auto"/>
+        <w:rPr>
+          <w:rFonts w:ascii="Ubuntu Mono" w:eastAsia="Times New Roman" w:hAnsi="Ubuntu Mono" w:cs="Courier New"/>
+          <w:color w:val="939598"/>
+          <w:sz w:val="27"/>
+          <w:szCs w:val="27"/>
+          <w:lang w:val="en-US" w:eastAsia="ru-RU"/>
+        </w:rPr>
+      </w:pPr>
+      <w:proofErr w:type="spellStart"/>
+      <w:r>
+        <w:rPr>
+          <w:rFonts w:ascii="Ubuntu Mono" w:eastAsia="Times New Roman" w:hAnsi="Ubuntu Mono" w:cs="Courier New"/>
+          <w:color w:val="FF8973"/>
+          <w:sz w:val="27"/>
+          <w:szCs w:val="27"/>
+          <w:lang w:val="en-US" w:eastAsia="ru-RU"/>
+        </w:rPr>
+        <w:t>smooth_fifth_verse_lines</w:t>
+      </w:r>
+      <w:proofErr w:type="spellEnd"/>
+      <w:r>
+        <w:rPr>
+          <w:rFonts w:ascii="Ubuntu Mono" w:eastAsia="Times New Roman" w:hAnsi="Ubuntu Mono" w:cs="Courier New"/>
+          <w:color w:val="FFFFFF"/>
+          <w:sz w:val="27"/>
+          <w:szCs w:val="27"/>
+          <w:lang w:val="en-US" w:eastAsia="ru-RU"/>
+        </w:rPr>
+        <w:t xml:space="preserve"> = [</w:t>
+      </w:r>
+      <w:r>
+        <w:rPr>
+          <w:rFonts w:ascii="Ubuntu Mono" w:eastAsia="Times New Roman" w:hAnsi="Ubuntu Mono" w:cs="Courier New"/>
+          <w:color w:val="FFE083"/>
+          <w:sz w:val="27"/>
+          <w:szCs w:val="27"/>
+          <w:lang w:val="en-US" w:eastAsia="ru-RU"/>
+        </w:rPr>
+        <w:t>'Well I\'m from the barrio'</w:t>
+      </w:r>
+      <w:r>
+        <w:rPr>
+          <w:rFonts w:ascii="Ubuntu Mono" w:eastAsia="Times New Roman" w:hAnsi="Ubuntu Mono" w:cs="Courier New"/>
+          <w:color w:val="FFFFFF"/>
+          <w:sz w:val="27"/>
+          <w:szCs w:val="27"/>
+          <w:lang w:val="en-US" w:eastAsia="ru-RU"/>
+        </w:rPr>
+        <w:t xml:space="preserve">, </w:t>
+      </w:r>
+      <w:r>
+        <w:rPr>
+          <w:rFonts w:ascii="Ubuntu Mono" w:eastAsia="Times New Roman" w:hAnsi="Ubuntu Mono" w:cs="Courier New"/>
+          <w:color w:val="FFE083"/>
+          <w:sz w:val="27"/>
+          <w:szCs w:val="27"/>
+          <w:lang w:val="en-US" w:eastAsia="ru-RU"/>
+        </w:rPr>
+        <w:t>'You hear my rhythm on your radio'</w:t>
+      </w:r>
+      <w:r>
+        <w:rPr>
+          <w:rFonts w:ascii="Ubuntu Mono" w:eastAsia="Times New Roman" w:hAnsi="Ubuntu Mono" w:cs="Courier New"/>
+          <w:color w:val="FFFFFF"/>
+          <w:sz w:val="27"/>
+          <w:szCs w:val="27"/>
+          <w:lang w:val="en-US" w:eastAsia="ru-RU"/>
+        </w:rPr>
+        <w:t xml:space="preserve">, </w:t>
+      </w:r>
+      <w:r>
+        <w:rPr>
+          <w:rFonts w:ascii="Ubuntu Mono" w:eastAsia="Times New Roman" w:hAnsi="Ubuntu Mono" w:cs="Courier New"/>
+          <w:color w:val="FFE083"/>
+          <w:sz w:val="27"/>
+          <w:szCs w:val="27"/>
+          <w:lang w:val="en-US" w:eastAsia="ru-RU"/>
+        </w:rPr>
+        <w:t>'You feel the turning of the world so soft and slow'</w:t>
+      </w:r>
+      <w:r>
+        <w:rPr>
+          <w:rFonts w:ascii="Ubuntu Mono" w:eastAsia="Times New Roman" w:hAnsi="Ubuntu Mono" w:cs="Courier New"/>
+          <w:color w:val="FFFFFF"/>
+          <w:sz w:val="27"/>
+          <w:szCs w:val="27"/>
+          <w:lang w:val="en-US" w:eastAsia="ru-RU"/>
+        </w:rPr>
+        <w:t xml:space="preserve">, </w:t>
+      </w:r>
+      <w:r>
+        <w:rPr>
+          <w:rFonts w:ascii="Ubuntu Mono" w:eastAsia="Times New Roman" w:hAnsi="Ubuntu Mono" w:cs="Courier New"/>
+          <w:color w:val="FFE083"/>
+          <w:sz w:val="27"/>
+          <w:szCs w:val="27"/>
+          <w:lang w:val="en-US" w:eastAsia="ru-RU"/>
+        </w:rPr>
+        <w:t>'Turning you \'round and \'round'</w:t>
+      </w:r>
+      <w:r>
+        <w:rPr>
+          <w:rFonts w:ascii="Ubuntu Mono" w:eastAsia="Times New Roman" w:hAnsi="Ubuntu Mono" w:cs="Courier New"/>
+          <w:color w:val="FFFFFF"/>
+          <w:sz w:val="27"/>
+          <w:szCs w:val="27"/>
+          <w:lang w:val="en-US" w:eastAsia="ru-RU"/>
+        </w:rPr>
+        <w:t>]</w:t>
+      </w:r>
+      <w:r>
+        <w:rPr>
+          <w:rFonts w:ascii="Ubuntu Mono" w:eastAsia="Times New Roman" w:hAnsi="Ubuntu Mono" w:cs="Courier New"/>
+          <w:color w:val="939598"/>
+          <w:sz w:val="27"/>
+          <w:szCs w:val="27"/>
+          <w:lang w:val="en-US" w:eastAsia="ru-RU"/>
+        </w:rPr>
+        <w:br/>
+        <w:t xml:space="preserve"> </w:t>
+      </w:r>
+      <w:r>
+        <w:rPr>
+          <w:rFonts w:ascii="Ubuntu Mono" w:eastAsia="Times New Roman" w:hAnsi="Ubuntu Mono" w:cs="Courier New"/>
+          <w:color w:val="939598"/>
+          <w:sz w:val="27"/>
+          <w:szCs w:val="27"/>
+          <w:lang w:val="en-US" w:eastAsia="ru-RU"/>
+        </w:rPr>
+        <w:br/>
+      </w:r>
+      <w:proofErr w:type="spellStart"/>
+      <w:r>
+        <w:rPr>
+          <w:rFonts w:ascii="Ubuntu Mono" w:eastAsia="Times New Roman" w:hAnsi="Ubuntu Mono" w:cs="Courier New"/>
+          <w:color w:val="FF8973"/>
+          <w:sz w:val="27"/>
+          <w:szCs w:val="27"/>
+          <w:lang w:val="en-US" w:eastAsia="ru-RU"/>
+        </w:rPr>
+        <w:t>smooth_fifth_verse</w:t>
+      </w:r>
+      <w:proofErr w:type="spellEnd"/>
+      <w:r>
+        <w:rPr>
+          <w:rFonts w:ascii="Ubuntu Mono" w:eastAsia="Times New Roman" w:hAnsi="Ubuntu Mono" w:cs="Courier New"/>
+          <w:color w:val="FFFFFF"/>
+          <w:sz w:val="27"/>
+          <w:szCs w:val="27"/>
+          <w:lang w:val="en-US" w:eastAsia="ru-RU"/>
+        </w:rPr>
+        <w:t xml:space="preserve"> = </w:t>
+      </w:r>
+      <w:r>
+        <w:rPr>
+          <w:rFonts w:ascii="Ubuntu Mono" w:eastAsia="Times New Roman" w:hAnsi="Ubuntu Mono" w:cs="Courier New"/>
+          <w:color w:val="FFE083"/>
+          <w:sz w:val="27"/>
+          <w:szCs w:val="27"/>
+          <w:lang w:val="en-US" w:eastAsia="ru-RU"/>
+        </w:rPr>
+        <w:t>'\</w:t>
+      </w:r>
+      <w:proofErr w:type="spellStart"/>
+      <w:r>
+        <w:rPr>
+          <w:rFonts w:ascii="Ubuntu Mono" w:eastAsia="Times New Roman" w:hAnsi="Ubuntu Mono" w:cs="Courier New"/>
+          <w:color w:val="FFE083"/>
+          <w:sz w:val="27"/>
+          <w:szCs w:val="27"/>
+          <w:lang w:val="en-US" w:eastAsia="ru-RU"/>
+        </w:rPr>
+        <w:t>n</w:t>
+      </w:r>
+      <w:proofErr w:type="gramStart"/>
+      <w:r>
+        <w:rPr>
+          <w:rFonts w:ascii="Ubuntu Mono" w:eastAsia="Times New Roman" w:hAnsi="Ubuntu Mono" w:cs="Courier New"/>
+          <w:color w:val="FFE083"/>
+          <w:sz w:val="27"/>
+          <w:szCs w:val="27"/>
+          <w:lang w:val="en-US" w:eastAsia="ru-RU"/>
+        </w:rPr>
+        <w:t>'</w:t>
+      </w:r>
+      <w:r>
+        <w:rPr>
+          <w:rFonts w:ascii="Ubuntu Mono" w:eastAsia="Times New Roman" w:hAnsi="Ubuntu Mono" w:cs="Courier New"/>
+          <w:color w:val="FFFFFF"/>
+          <w:sz w:val="27"/>
+          <w:szCs w:val="27"/>
+          <w:lang w:val="en-US" w:eastAsia="ru-RU"/>
+        </w:rPr>
+        <w:t>.</w:t>
+      </w:r>
+      <w:r>
+        <w:rPr>
+          <w:rFonts w:ascii="Ubuntu Mono" w:eastAsia="Times New Roman" w:hAnsi="Ubuntu Mono" w:cs="Courier New"/>
+          <w:color w:val="83FFF5"/>
+          <w:sz w:val="27"/>
+          <w:szCs w:val="27"/>
+          <w:lang w:val="en-US" w:eastAsia="ru-RU"/>
+        </w:rPr>
+        <w:t>join</w:t>
+      </w:r>
+      <w:proofErr w:type="spellEnd"/>
+      <w:proofErr w:type="gramEnd"/>
+      <w:r>
+        <w:rPr>
+          <w:rFonts w:ascii="Ubuntu Mono" w:eastAsia="Times New Roman" w:hAnsi="Ubuntu Mono" w:cs="Courier New"/>
+          <w:color w:val="FFFFFF"/>
+          <w:sz w:val="27"/>
+          <w:szCs w:val="27"/>
+          <w:lang w:val="en-US" w:eastAsia="ru-RU"/>
+        </w:rPr>
+        <w:t>(</w:t>
+      </w:r>
+      <w:proofErr w:type="spellStart"/>
+      <w:r>
+        <w:rPr>
+          <w:rFonts w:ascii="Ubuntu Mono" w:eastAsia="Times New Roman" w:hAnsi="Ubuntu Mono" w:cs="Courier New"/>
+          <w:color w:val="FF8973"/>
+          <w:sz w:val="27"/>
+          <w:szCs w:val="27"/>
+          <w:lang w:val="en-US" w:eastAsia="ru-RU"/>
+        </w:rPr>
+        <w:t>smooth_fifth_verse_lines</w:t>
+      </w:r>
+      <w:proofErr w:type="spellEnd"/>
+      <w:r>
+        <w:rPr>
+          <w:rFonts w:ascii="Ubuntu Mono" w:eastAsia="Times New Roman" w:hAnsi="Ubuntu Mono" w:cs="Courier New"/>
+          <w:color w:val="FFFFFF"/>
+          <w:sz w:val="27"/>
+          <w:szCs w:val="27"/>
+          <w:lang w:val="en-US" w:eastAsia="ru-RU"/>
+        </w:rPr>
+        <w:t>)</w:t>
+      </w:r>
+      <w:r>
+        <w:rPr>
+          <w:rFonts w:ascii="Ubuntu Mono" w:eastAsia="Times New Roman" w:hAnsi="Ubuntu Mono" w:cs="Courier New"/>
+          <w:color w:val="939598"/>
+          <w:sz w:val="27"/>
+          <w:szCs w:val="27"/>
+          <w:lang w:val="en-US" w:eastAsia="ru-RU"/>
+        </w:rPr>
+        <w:br/>
+        <w:t xml:space="preserve"> </w:t>
+      </w:r>
+      <w:r>
+        <w:rPr>
+          <w:rFonts w:ascii="Ubuntu Mono" w:eastAsia="Times New Roman" w:hAnsi="Ubuntu Mono" w:cs="Courier New"/>
+          <w:color w:val="939598"/>
+          <w:sz w:val="27"/>
+          <w:szCs w:val="27"/>
+          <w:lang w:val="en-US" w:eastAsia="ru-RU"/>
+        </w:rPr>
+        <w:br/>
+      </w:r>
+      <w:r>
+        <w:rPr>
+          <w:rFonts w:ascii="Ubuntu Mono" w:eastAsia="Times New Roman" w:hAnsi="Ubuntu Mono" w:cs="Courier New"/>
+          <w:color w:val="FFFFFF"/>
+          <w:sz w:val="27"/>
+          <w:szCs w:val="27"/>
+          <w:lang w:val="en-US" w:eastAsia="ru-RU"/>
+        </w:rPr>
+        <w:t>print(</w:t>
+      </w:r>
+      <w:proofErr w:type="spellStart"/>
+      <w:r>
+        <w:rPr>
+          <w:rFonts w:ascii="Ubuntu Mono" w:eastAsia="Times New Roman" w:hAnsi="Ubuntu Mono" w:cs="Courier New"/>
+          <w:color w:val="FF8973"/>
+          <w:sz w:val="27"/>
+          <w:szCs w:val="27"/>
+          <w:lang w:val="en-US" w:eastAsia="ru-RU"/>
+        </w:rPr>
+        <w:t>smooth_fifth_verse</w:t>
+      </w:r>
+      <w:proofErr w:type="spellEnd"/>
+      <w:r>
+        <w:rPr>
+          <w:rFonts w:ascii="Ubuntu Mono" w:eastAsia="Times New Roman" w:hAnsi="Ubuntu Mono" w:cs="Courier New"/>
+          <w:color w:val="FFFFFF"/>
+          <w:sz w:val="27"/>
+          <w:szCs w:val="27"/>
+          <w:lang w:val="en-US" w:eastAsia="ru-RU"/>
+        </w:rPr>
+        <w:t>)</w:t>
+      </w:r>
+    </w:p>
+    <w:p>
+      <w:pPr>
+        <w:spacing w:after="100" w:afterAutospacing="1" w:line="240" w:lineRule="auto"/>
+        <w:rPr>
+          <w:rFonts w:ascii="Segoe UI" w:eastAsia="Times New Roman" w:hAnsi="Segoe UI" w:cs="Segoe UI"/>
+          <w:color w:val="10162F"/>
+          <w:sz w:val="27"/>
+          <w:szCs w:val="27"/>
+          <w:lang w:val="en-US" w:eastAsia="ru-RU"/>
+        </w:rPr>
+      </w:pPr>
+      <w:r>
+        <w:rPr>
+          <w:rFonts w:ascii="Segoe UI" w:eastAsia="Times New Roman" w:hAnsi="Segoe UI" w:cs="Segoe UI"/>
+          <w:color w:val="10162F"/>
+          <w:sz w:val="27"/>
+          <w:szCs w:val="27"/>
+          <w:lang w:val="en-US" w:eastAsia="ru-RU"/>
+        </w:rPr>
+        <w:t>This code is taking the list of strings and joining them using a newline </w:t>
+      </w:r>
+      <w:r>
+        <w:rPr>
+          <w:rFonts w:ascii="Ubuntu Mono" w:eastAsia="Times New Roman" w:hAnsi="Ubuntu Mono" w:cs="Courier New"/>
+          <w:color w:val="15141F"/>
+          <w:shd w:val="clear" w:color="auto" w:fill="EAE9ED"/>
+          <w:lang w:val="en-US" w:eastAsia="ru-RU"/>
+        </w:rPr>
+        <w:t>\n</w:t>
+      </w:r>
+      <w:r>
+        <w:rPr>
+          <w:rFonts w:ascii="Segoe UI" w:eastAsia="Times New Roman" w:hAnsi="Segoe UI" w:cs="Segoe UI"/>
+          <w:color w:val="10162F"/>
+          <w:sz w:val="27"/>
+          <w:szCs w:val="27"/>
+          <w:lang w:val="en-US" w:eastAsia="ru-RU"/>
+        </w:rPr>
+        <w:t> as the delimiter. Then it prints the result and produces the output:</w:t>
+      </w:r>
+    </w:p>
+    <w:p>
+      <w:pPr>
+        <w:shd w:val="clear" w:color="auto" w:fill="211E2F"/>
+        <w:tabs>
+          <w:tab w:val="left" w:pos="916"/>
+          <w:tab w:val="left" w:pos="1832"/>
+          <w:tab w:val="left" w:pos="2748"/>
+          <w:tab w:val="left" w:pos="3664"/>
+          <w:tab w:val="left" w:pos="4580"/>
+          <w:tab w:val="left" w:pos="5496"/>
+          <w:tab w:val="left" w:pos="6412"/>
+          <w:tab w:val="left" w:pos="7328"/>
+          <w:tab w:val="left" w:pos="8244"/>
+          <w:tab w:val="left" w:pos="9160"/>
+          <w:tab w:val="left" w:pos="10076"/>
+          <w:tab w:val="left" w:pos="10992"/>
+          <w:tab w:val="left" w:pos="11908"/>
+          <w:tab w:val="left" w:pos="12824"/>
+          <w:tab w:val="left" w:pos="13740"/>
+          <w:tab w:val="left" w:pos="14656"/>
+        </w:tabs>
+        <w:spacing w:after="0" w:line="240" w:lineRule="auto"/>
+        <w:rPr>
+          <w:rFonts w:ascii="Ubuntu Mono" w:eastAsia="Times New Roman" w:hAnsi="Ubuntu Mono" w:cs="Courier New"/>
+          <w:color w:val="939598"/>
+          <w:sz w:val="27"/>
+          <w:szCs w:val="27"/>
+          <w:lang w:val="en-US" w:eastAsia="ru-RU"/>
+        </w:rPr>
+      </w:pPr>
+      <w:proofErr w:type="gramStart"/>
+      <w:r>
+        <w:rPr>
+          <w:rFonts w:ascii="Ubuntu Mono" w:eastAsia="Times New Roman" w:hAnsi="Ubuntu Mono" w:cs="Courier New"/>
+          <w:color w:val="FFFFFF"/>
+          <w:sz w:val="27"/>
+          <w:szCs w:val="27"/>
+          <w:lang w:val="en-US" w:eastAsia="ru-RU"/>
+        </w:rPr>
+        <w:t>Well</w:t>
+      </w:r>
+      <w:proofErr w:type="gramEnd"/>
+      <w:r>
+        <w:rPr>
+          <w:rFonts w:ascii="Ubuntu Mono" w:eastAsia="Times New Roman" w:hAnsi="Ubuntu Mono" w:cs="Courier New"/>
+          <w:color w:val="FFFFFF"/>
+          <w:sz w:val="27"/>
+          <w:szCs w:val="27"/>
+          <w:lang w:val="en-US" w:eastAsia="ru-RU"/>
+        </w:rPr>
+        <w:t xml:space="preserve"> I'm from the barrio</w:t>
+      </w:r>
+      <w:r>
+        <w:rPr>
+          <w:rFonts w:ascii="Ubuntu Mono" w:eastAsia="Times New Roman" w:hAnsi="Ubuntu Mono" w:cs="Courier New"/>
+          <w:color w:val="939598"/>
+          <w:sz w:val="27"/>
+          <w:szCs w:val="27"/>
+          <w:lang w:val="en-US" w:eastAsia="ru-RU"/>
+        </w:rPr>
+        <w:br/>
+      </w:r>
+      <w:r>
+        <w:rPr>
+          <w:rFonts w:ascii="Ubuntu Mono" w:eastAsia="Times New Roman" w:hAnsi="Ubuntu Mono" w:cs="Courier New"/>
+          <w:color w:val="FFFFFF"/>
+          <w:sz w:val="27"/>
+          <w:szCs w:val="27"/>
+          <w:lang w:val="en-US" w:eastAsia="ru-RU"/>
+        </w:rPr>
+        <w:t>You hear my rhythm on your radio</w:t>
+      </w:r>
+      <w:r>
+        <w:rPr>
+          <w:rFonts w:ascii="Ubuntu Mono" w:eastAsia="Times New Roman" w:hAnsi="Ubuntu Mono" w:cs="Courier New"/>
+          <w:color w:val="939598"/>
+          <w:sz w:val="27"/>
+          <w:szCs w:val="27"/>
+          <w:lang w:val="en-US" w:eastAsia="ru-RU"/>
+        </w:rPr>
+        <w:br/>
+      </w:r>
+      <w:r>
+        <w:rPr>
+          <w:rFonts w:ascii="Ubuntu Mono" w:eastAsia="Times New Roman" w:hAnsi="Ubuntu Mono" w:cs="Courier New"/>
+          <w:color w:val="FFFFFF"/>
+          <w:sz w:val="27"/>
+          <w:szCs w:val="27"/>
+          <w:lang w:val="en-US" w:eastAsia="ru-RU"/>
+        </w:rPr>
+        <w:t>You feel the turning of the world so soft and slow</w:t>
+      </w:r>
+      <w:r>
+        <w:rPr>
+          <w:rFonts w:ascii="Ubuntu Mono" w:eastAsia="Times New Roman" w:hAnsi="Ubuntu Mono" w:cs="Courier New"/>
+          <w:color w:val="939598"/>
+          <w:sz w:val="27"/>
+          <w:szCs w:val="27"/>
+          <w:lang w:val="en-US" w:eastAsia="ru-RU"/>
+        </w:rPr>
+        <w:br/>
+      </w:r>
+      <w:r>
+        <w:rPr>
+          <w:rFonts w:ascii="Ubuntu Mono" w:eastAsia="Times New Roman" w:hAnsi="Ubuntu Mono" w:cs="Courier New"/>
+          <w:color w:val="FFFFFF"/>
+          <w:sz w:val="27"/>
+          <w:szCs w:val="27"/>
+          <w:lang w:val="en-US" w:eastAsia="ru-RU"/>
+        </w:rPr>
+        <w:t>Turning you 'round and 'round</w:t>
+      </w:r>
+    </w:p>
+    <w:p>
+      <w:pPr>
+        <w:spacing w:before="100" w:beforeAutospacing="1" w:after="100" w:afterAutospacing="1" w:line="240" w:lineRule="auto"/>
+        <w:outlineLvl w:val="2"/>
+        <w:rPr>
+          <w:rFonts w:ascii="Segoe UI" w:eastAsia="Times New Roman" w:hAnsi="Segoe UI" w:cs="Segoe UI"/>
+          <w:b/>
+          <w:bCs/>
+          <w:color w:val="10162F"/>
+          <w:sz w:val="27"/>
+          <w:szCs w:val="27"/>
+          <w:lang w:val="en-US" w:eastAsia="ru-RU"/>
+        </w:rPr>
+      </w:pPr>
+      <w:r>
+        <w:rPr>
+          <w:rFonts w:ascii="Segoe UI" w:eastAsia="Times New Roman" w:hAnsi="Segoe UI" w:cs="Segoe UI"/>
+          <w:b/>
+          <w:bCs/>
+          <w:color w:val="10162F"/>
+          <w:sz w:val="27"/>
+          <w:szCs w:val="27"/>
+          <w:lang w:val="en-US" w:eastAsia="ru-RU"/>
+        </w:rPr>
+        <w:t>Instructions</w:t>
+      </w:r>
+    </w:p>
+    <w:p>
+      <w:pPr>
+        <w:spacing w:after="0" w:line="240" w:lineRule="auto"/>
+        <w:rPr>
+          <w:rFonts w:ascii="Segoe UI" w:eastAsia="Times New Roman" w:hAnsi="Segoe UI" w:cs="Segoe UI"/>
+          <w:color w:val="10162F"/>
+          <w:sz w:val="27"/>
+          <w:szCs w:val="27"/>
+          <w:lang w:val="en-US" w:eastAsia="ru-RU"/>
+        </w:rPr>
+      </w:pPr>
+      <w:r>
+        <w:rPr>
+          <w:rFonts w:ascii="Segoe UI" w:eastAsia="Times New Roman" w:hAnsi="Segoe UI" w:cs="Segoe UI"/>
+          <w:b/>
+          <w:bCs/>
+          <w:color w:val="10162F"/>
+          <w:sz w:val="27"/>
+          <w:szCs w:val="27"/>
+          <w:lang w:val="en-US" w:eastAsia="ru-RU"/>
+        </w:rPr>
+        <w:t>1.</w:t>
+      </w:r>
+    </w:p>
+    <w:p>
+      <w:pPr>
+        <w:spacing w:after="100" w:afterAutospacing="1" w:line="240" w:lineRule="auto"/>
+        <w:rPr>
+          <w:rFonts w:ascii="Segoe UI" w:eastAsia="Times New Roman" w:hAnsi="Segoe UI" w:cs="Segoe UI"/>
+          <w:color w:val="10162F"/>
+          <w:sz w:val="27"/>
+          <w:szCs w:val="27"/>
+          <w:lang w:val="en-US" w:eastAsia="ru-RU"/>
+        </w:rPr>
+      </w:pPr>
+      <w:r>
+        <w:rPr>
+          <w:rFonts w:ascii="Segoe UI" w:eastAsia="Times New Roman" w:hAnsi="Segoe UI" w:cs="Segoe UI"/>
+          <w:color w:val="10162F"/>
+          <w:sz w:val="27"/>
+          <w:szCs w:val="27"/>
+          <w:lang w:val="en-US" w:eastAsia="ru-RU"/>
+        </w:rPr>
+        <w:t>You’ve been given a list, </w:t>
+      </w:r>
+      <w:proofErr w:type="spellStart"/>
+      <w:r>
+        <w:rPr>
+          <w:rFonts w:ascii="Ubuntu Mono" w:eastAsia="Times New Roman" w:hAnsi="Ubuntu Mono" w:cs="Courier New"/>
+          <w:color w:val="15141F"/>
+          <w:shd w:val="clear" w:color="auto" w:fill="EAE9ED"/>
+          <w:lang w:val="en-US" w:eastAsia="ru-RU"/>
+        </w:rPr>
+        <w:t>winter_trees_lines</w:t>
+      </w:r>
+      <w:proofErr w:type="spellEnd"/>
+      <w:r>
+        <w:rPr>
+          <w:rFonts w:ascii="Segoe UI" w:eastAsia="Times New Roman" w:hAnsi="Segoe UI" w:cs="Segoe UI"/>
+          <w:color w:val="10162F"/>
+          <w:sz w:val="27"/>
+          <w:szCs w:val="27"/>
+          <w:lang w:val="en-US" w:eastAsia="ru-RU"/>
+        </w:rPr>
+        <w:t>, that contains all the lines to William Carlos Williams poem, </w:t>
+      </w:r>
+      <w:r>
+        <w:rPr>
+          <w:rFonts w:ascii="Segoe UI" w:eastAsia="Times New Roman" w:hAnsi="Segoe UI" w:cs="Segoe UI"/>
+          <w:i/>
+          <w:iCs/>
+          <w:color w:val="10162F"/>
+          <w:sz w:val="27"/>
+          <w:szCs w:val="27"/>
+          <w:lang w:val="en-US" w:eastAsia="ru-RU"/>
+        </w:rPr>
+        <w:t>Winter Trees</w:t>
+      </w:r>
+      <w:r>
+        <w:rPr>
+          <w:rFonts w:ascii="Segoe UI" w:eastAsia="Times New Roman" w:hAnsi="Segoe UI" w:cs="Segoe UI"/>
+          <w:color w:val="10162F"/>
+          <w:sz w:val="27"/>
+          <w:szCs w:val="27"/>
+          <w:lang w:val="en-US" w:eastAsia="ru-RU"/>
+        </w:rPr>
+        <w:t>. You’ve been asked to join together the strings in the list together into a single string that can be used to display the full poem. Name this string </w:t>
+      </w:r>
+      <w:proofErr w:type="spellStart"/>
+      <w:r>
+        <w:rPr>
+          <w:rFonts w:ascii="Ubuntu Mono" w:eastAsia="Times New Roman" w:hAnsi="Ubuntu Mono" w:cs="Courier New"/>
+          <w:color w:val="15141F"/>
+          <w:shd w:val="clear" w:color="auto" w:fill="EAE9ED"/>
+          <w:lang w:val="en-US" w:eastAsia="ru-RU"/>
+        </w:rPr>
+        <w:t>winter_trees_full</w:t>
+      </w:r>
+      <w:proofErr w:type="spellEnd"/>
+      <w:r>
+        <w:rPr>
+          <w:rFonts w:ascii="Segoe UI" w:eastAsia="Times New Roman" w:hAnsi="Segoe UI" w:cs="Segoe UI"/>
+          <w:color w:val="10162F"/>
+          <w:sz w:val="27"/>
+          <w:szCs w:val="27"/>
+          <w:lang w:val="en-US" w:eastAsia="ru-RU"/>
+        </w:rPr>
+        <w:t>.</w:t>
+      </w:r>
+    </w:p>
+    <w:p>
+      <w:pPr>
+        <w:spacing w:after="0" w:line="240" w:lineRule="auto"/>
+        <w:rPr>
+          <w:rFonts w:ascii="Segoe UI" w:eastAsia="Times New Roman" w:hAnsi="Segoe UI" w:cs="Segoe UI"/>
+          <w:color w:val="10162F"/>
+          <w:sz w:val="27"/>
+          <w:szCs w:val="27"/>
+          <w:lang w:val="en-US" w:eastAsia="ru-RU"/>
+        </w:rPr>
+      </w:pPr>
+      <w:r>
+        <w:rPr>
+          <w:rFonts w:ascii="Segoe UI" w:eastAsia="Times New Roman" w:hAnsi="Segoe UI" w:cs="Segoe UI"/>
+          <w:color w:val="10162F"/>
+          <w:sz w:val="27"/>
+          <w:szCs w:val="27"/>
+          <w:lang w:val="en-US" w:eastAsia="ru-RU"/>
+        </w:rPr>
+        <w:t>Print your result to the terminal. Make sure that each line of the poem appears on a new line in your string.</w:t>
+      </w:r>
+    </w:p>
+    <w:p>
+      <w:pPr>
+        <w:shd w:val="clear" w:color="auto" w:fill="37C3BE"/>
+        <w:spacing w:after="0" w:line="240" w:lineRule="auto"/>
+        <w:rPr>
+          <w:rFonts w:ascii="Segoe UI" w:eastAsia="Times New Roman" w:hAnsi="Segoe UI" w:cs="Segoe UI"/>
+          <w:color w:val="FFFFFF"/>
+          <w:sz w:val="2"/>
+          <w:szCs w:val="2"/>
+          <w:lang w:val="en-US" w:eastAsia="ru-RU"/>
+        </w:rPr>
+      </w:pPr>
+      <w:r>
+        <w:rPr>
+          <w:rFonts w:ascii="Segoe UI" w:eastAsia="Times New Roman" w:hAnsi="Segoe UI" w:cs="Segoe UI"/>
+          <w:color w:val="FFFFFF"/>
+          <w:sz w:val="2"/>
+          <w:szCs w:val="2"/>
+          <w:lang w:val="en-US" w:eastAsia="ru-RU"/>
+        </w:rPr>
+        <w:t>Checkpoint 2 Passed</w:t>
+      </w:r>
+    </w:p>
+    <w:p>
+      <w:pPr>
+        <w:spacing w:after="0" w:line="240" w:lineRule="auto"/>
+        <w:rPr>
+          <w:rFonts w:ascii="Segoe UI" w:eastAsia="Times New Roman" w:hAnsi="Segoe UI" w:cs="Segoe UI"/>
+          <w:color w:val="10162F"/>
+          <w:sz w:val="27"/>
+          <w:szCs w:val="27"/>
+          <w:lang w:val="en-US" w:eastAsia="ru-RU"/>
+        </w:rPr>
+      </w:pPr>
+      <w:r>
+        <w:rPr>
+          <w:rFonts w:ascii="Segoe UI" w:eastAsia="Times New Roman" w:hAnsi="Segoe UI" w:cs="Segoe UI"/>
+          <w:color w:val="10162F"/>
+          <w:sz w:val="27"/>
+          <w:szCs w:val="27"/>
+          <w:lang w:val="en-US" w:eastAsia="ru-RU"/>
+        </w:rPr>
+        <w:t>Hint</w:t>
+      </w:r>
+    </w:p>
+    <w:p>
+      <w:pPr>
+        <w:spacing w:after="0" w:line="240" w:lineRule="auto"/>
+        <w:rPr>
+          <w:rFonts w:ascii="Segoe UI" w:eastAsia="Times New Roman" w:hAnsi="Segoe UI" w:cs="Segoe UI"/>
+          <w:color w:val="10162F"/>
+          <w:sz w:val="27"/>
+          <w:szCs w:val="27"/>
+          <w:lang w:val="en-US" w:eastAsia="ru-RU"/>
+        </w:rPr>
+      </w:pPr>
+      <w:r>
+        <w:rPr>
+          <w:rFonts w:ascii="Segoe UI" w:eastAsia="Times New Roman" w:hAnsi="Segoe UI" w:cs="Segoe UI"/>
+          <w:color w:val="10162F"/>
+          <w:sz w:val="27"/>
+          <w:szCs w:val="27"/>
+          <w:lang w:val="en-US" w:eastAsia="ru-RU"/>
+        </w:rPr>
+        <w:t>Use </w:t>
+      </w:r>
+      <w:r>
+        <w:rPr>
+          <w:rFonts w:ascii="Ubuntu Mono" w:eastAsia="Times New Roman" w:hAnsi="Ubuntu Mono" w:cs="Courier New"/>
+          <w:color w:val="15141F"/>
+          <w:shd w:val="clear" w:color="auto" w:fill="EAE9ED"/>
+          <w:lang w:val="en-US" w:eastAsia="ru-RU"/>
+        </w:rPr>
+        <w:t>\n</w:t>
+      </w:r>
+      <w:r>
+        <w:rPr>
+          <w:rFonts w:ascii="Segoe UI" w:eastAsia="Times New Roman" w:hAnsi="Segoe UI" w:cs="Segoe UI"/>
+          <w:color w:val="10162F"/>
+          <w:sz w:val="27"/>
+          <w:szCs w:val="27"/>
+          <w:lang w:val="en-US" w:eastAsia="ru-RU"/>
+        </w:rPr>
+        <w:t>, the escape character for a line break.</w:t>
+      </w:r>
+    </w:p>
+    <w:p>
+      <w:pPr>
+        <w:jc w:val="both"/>
+        <w:rPr>
+          <w:b/>
+          <w:bCs/>
+          <w:lang w:val="en-US"/>
+        </w:rPr>
+      </w:pPr>
+    </w:p>
+    <w:p>
+      <w:pPr>
+        <w:jc w:val="both"/>
+        <w:rPr>
+          <w:b/>
+          <w:bCs/>
+          <w:lang w:val="en-US"/>
+        </w:rPr>
+      </w:pPr>
+      <w:r>
+        <w:rPr>
+          <w:b/>
+          <w:bCs/>
+          <w:lang w:val="en-US"/>
+        </w:rPr>
+        <w:t>script.py</w:t>
+      </w:r>
+    </w:p>
+    <w:p>
+      <w:pPr>
+        <w:shd w:val="clear" w:color="auto" w:fill="1E1E1E"/>
+        <w:spacing w:after="0" w:line="360" w:lineRule="atLeast"/>
+        <w:rPr>
+          <w:rFonts w:ascii="Consolas" w:eastAsia="Times New Roman" w:hAnsi="Consolas" w:cs="Times New Roman"/>
+          <w:color w:val="FFFFFF"/>
+          <w:sz w:val="21"/>
+          <w:szCs w:val="21"/>
+          <w:lang w:val="en-US" w:eastAsia="ru-RU"/>
+        </w:rPr>
+      </w:pPr>
+      <w:r>
+        <w:rPr>
+          <w:rFonts w:ascii="Consolas" w:eastAsia="Times New Roman" w:hAnsi="Consolas" w:cs="Times New Roman"/>
+          <w:color w:val="FF8973"/>
+          <w:sz w:val="21"/>
+          <w:szCs w:val="21"/>
+          <w:lang w:val="en-US" w:eastAsia="ru-RU"/>
+        </w:rPr>
+        <w:t>winter_trees_lines</w:t>
+      </w:r>
+      <w:r>
+        <w:rPr>
+          <w:rFonts w:ascii="Consolas" w:eastAsia="Times New Roman" w:hAnsi="Consolas" w:cs="Times New Roman"/>
+          <w:color w:val="FFFFFF"/>
+          <w:sz w:val="21"/>
+          <w:szCs w:val="21"/>
+          <w:lang w:val="en-US" w:eastAsia="ru-RU"/>
+        </w:rPr>
+        <w:t> = [</w:t>
+      </w:r>
+      <w:r>
+        <w:rPr>
+          <w:rFonts w:ascii="Consolas" w:eastAsia="Times New Roman" w:hAnsi="Consolas" w:cs="Times New Roman"/>
+          <w:color w:val="FFE083"/>
+          <w:sz w:val="21"/>
+          <w:szCs w:val="21"/>
+          <w:lang w:val="en-US" w:eastAsia="ru-RU"/>
+        </w:rPr>
+        <w:t>'All the complicated details'</w:t>
+      </w:r>
+      <w:r>
+        <w:rPr>
+          <w:rFonts w:ascii="Consolas" w:eastAsia="Times New Roman" w:hAnsi="Consolas" w:cs="Times New Roman"/>
+          <w:color w:val="FFFFFF"/>
+          <w:sz w:val="21"/>
+          <w:szCs w:val="21"/>
+          <w:lang w:val="en-US" w:eastAsia="ru-RU"/>
+        </w:rPr>
+        <w:t>, </w:t>
+      </w:r>
+      <w:r>
+        <w:rPr>
+          <w:rFonts w:ascii="Consolas" w:eastAsia="Times New Roman" w:hAnsi="Consolas" w:cs="Times New Roman"/>
+          <w:color w:val="FFE083"/>
+          <w:sz w:val="21"/>
+          <w:szCs w:val="21"/>
+          <w:lang w:val="en-US" w:eastAsia="ru-RU"/>
+        </w:rPr>
+        <w:t>'of the attiring and'</w:t>
+      </w:r>
+      <w:r>
+        <w:rPr>
+          <w:rFonts w:ascii="Consolas" w:eastAsia="Times New Roman" w:hAnsi="Consolas" w:cs="Times New Roman"/>
+          <w:color w:val="FFFFFF"/>
+          <w:sz w:val="21"/>
+          <w:szCs w:val="21"/>
+          <w:lang w:val="en-US" w:eastAsia="ru-RU"/>
+        </w:rPr>
+        <w:t>, </w:t>
+      </w:r>
+      <w:r>
+        <w:rPr>
+          <w:rFonts w:ascii="Consolas" w:eastAsia="Times New Roman" w:hAnsi="Consolas" w:cs="Times New Roman"/>
+          <w:color w:val="FFE083"/>
+          <w:sz w:val="21"/>
+          <w:szCs w:val="21"/>
+          <w:lang w:val="en-US" w:eastAsia="ru-RU"/>
+        </w:rPr>
+        <w:t>'the disattiring are completed!'</w:t>
+      </w:r>
+      <w:r>
+        <w:rPr>
+          <w:rFonts w:ascii="Consolas" w:eastAsia="Times New Roman" w:hAnsi="Consolas" w:cs="Times New Roman"/>
+          <w:color w:val="FFFFFF"/>
+          <w:sz w:val="21"/>
+          <w:szCs w:val="21"/>
+          <w:lang w:val="en-US" w:eastAsia="ru-RU"/>
+        </w:rPr>
+        <w:t>, </w:t>
+      </w:r>
+      <w:r>
+        <w:rPr>
+          <w:rFonts w:ascii="Consolas" w:eastAsia="Times New Roman" w:hAnsi="Consolas" w:cs="Times New Roman"/>
+          <w:color w:val="FFE083"/>
+          <w:sz w:val="21"/>
+          <w:szCs w:val="21"/>
+          <w:lang w:val="en-US" w:eastAsia="ru-RU"/>
+        </w:rPr>
+        <w:t>'A liquid moon'</w:t>
+      </w:r>
+      <w:r>
+        <w:rPr>
+          <w:rFonts w:ascii="Consolas" w:eastAsia="Times New Roman" w:hAnsi="Consolas" w:cs="Times New Roman"/>
+          <w:color w:val="FFFFFF"/>
+          <w:sz w:val="21"/>
+          <w:szCs w:val="21"/>
+          <w:lang w:val="en-US" w:eastAsia="ru-RU"/>
+        </w:rPr>
+        <w:t>, </w:t>
+      </w:r>
+      <w:r>
+        <w:rPr>
+          <w:rFonts w:ascii="Consolas" w:eastAsia="Times New Roman" w:hAnsi="Consolas" w:cs="Times New Roman"/>
+          <w:color w:val="FFE083"/>
+          <w:sz w:val="21"/>
+          <w:szCs w:val="21"/>
+          <w:lang w:val="en-US" w:eastAsia="ru-RU"/>
+        </w:rPr>
+        <w:t>'moves gently among'</w:t>
+      </w:r>
+      <w:r>
+        <w:rPr>
+          <w:rFonts w:ascii="Consolas" w:eastAsia="Times New Roman" w:hAnsi="Consolas" w:cs="Times New Roman"/>
+          <w:color w:val="FFFFFF"/>
+          <w:sz w:val="21"/>
+          <w:szCs w:val="21"/>
+          <w:lang w:val="en-US" w:eastAsia="ru-RU"/>
+        </w:rPr>
+        <w:t>, </w:t>
+      </w:r>
+      <w:r>
+        <w:rPr>
+          <w:rFonts w:ascii="Consolas" w:eastAsia="Times New Roman" w:hAnsi="Consolas" w:cs="Times New Roman"/>
+          <w:color w:val="FFE083"/>
+          <w:sz w:val="21"/>
+          <w:szCs w:val="21"/>
+          <w:lang w:val="en-US" w:eastAsia="ru-RU"/>
+        </w:rPr>
+        <w:t>'the long branches.'</w:t>
+      </w:r>
+      <w:r>
+        <w:rPr>
+          <w:rFonts w:ascii="Consolas" w:eastAsia="Times New Roman" w:hAnsi="Consolas" w:cs="Times New Roman"/>
+          <w:color w:val="FFFFFF"/>
+          <w:sz w:val="21"/>
+          <w:szCs w:val="21"/>
+          <w:lang w:val="en-US" w:eastAsia="ru-RU"/>
+        </w:rPr>
+        <w:t>, </w:t>
+      </w:r>
+      <w:r>
+        <w:rPr>
+          <w:rFonts w:ascii="Consolas" w:eastAsia="Times New Roman" w:hAnsi="Consolas" w:cs="Times New Roman"/>
+          <w:color w:val="FFE083"/>
+          <w:sz w:val="21"/>
+          <w:szCs w:val="21"/>
+          <w:lang w:val="en-US" w:eastAsia="ru-RU"/>
+        </w:rPr>
+        <w:t>'Thus having prepared their buds'</w:t>
+      </w:r>
+      <w:r>
+        <w:rPr>
+          <w:rFonts w:ascii="Consolas" w:eastAsia="Times New Roman" w:hAnsi="Consolas" w:cs="Times New Roman"/>
+          <w:color w:val="FFFFFF"/>
+          <w:sz w:val="21"/>
+          <w:szCs w:val="21"/>
+          <w:lang w:val="en-US" w:eastAsia="ru-RU"/>
+        </w:rPr>
+        <w:t>, </w:t>
+      </w:r>
+      <w:r>
+        <w:rPr>
+          <w:rFonts w:ascii="Consolas" w:eastAsia="Times New Roman" w:hAnsi="Consolas" w:cs="Times New Roman"/>
+          <w:color w:val="FFE083"/>
+          <w:sz w:val="21"/>
+          <w:szCs w:val="21"/>
+          <w:lang w:val="en-US" w:eastAsia="ru-RU"/>
+        </w:rPr>
+        <w:t>'against a sure winter'</w:t>
+      </w:r>
+      <w:r>
+        <w:rPr>
+          <w:rFonts w:ascii="Consolas" w:eastAsia="Times New Roman" w:hAnsi="Consolas" w:cs="Times New Roman"/>
+          <w:color w:val="FFFFFF"/>
+          <w:sz w:val="21"/>
+          <w:szCs w:val="21"/>
+          <w:lang w:val="en-US" w:eastAsia="ru-RU"/>
+        </w:rPr>
+        <w:t>, </w:t>
+      </w:r>
+      <w:r>
+        <w:rPr>
+          <w:rFonts w:ascii="Consolas" w:eastAsia="Times New Roman" w:hAnsi="Consolas" w:cs="Times New Roman"/>
+          <w:color w:val="FFE083"/>
+          <w:sz w:val="21"/>
+          <w:szCs w:val="21"/>
+          <w:lang w:val="en-US" w:eastAsia="ru-RU"/>
+        </w:rPr>
+        <w:t>'the wise trees'</w:t>
+      </w:r>
+      <w:r>
+        <w:rPr>
+          <w:rFonts w:ascii="Consolas" w:eastAsia="Times New Roman" w:hAnsi="Consolas" w:cs="Times New Roman"/>
+          <w:color w:val="FFFFFF"/>
+          <w:sz w:val="21"/>
+          <w:szCs w:val="21"/>
+          <w:lang w:val="en-US" w:eastAsia="ru-RU"/>
+        </w:rPr>
+        <w:t>, </w:t>
+      </w:r>
+      <w:r>
+        <w:rPr>
+          <w:rFonts w:ascii="Consolas" w:eastAsia="Times New Roman" w:hAnsi="Consolas" w:cs="Times New Roman"/>
+          <w:color w:val="FFE083"/>
+          <w:sz w:val="21"/>
+          <w:szCs w:val="21"/>
+          <w:lang w:val="en-US" w:eastAsia="ru-RU"/>
+        </w:rPr>
+        <w:t>'stand sleeping in the cold.'</w:t>
+      </w:r>
+      <w:r>
+        <w:rPr>
+          <w:rFonts w:ascii="Consolas" w:eastAsia="Times New Roman" w:hAnsi="Consolas" w:cs="Times New Roman"/>
+          <w:color w:val="FFFFFF"/>
+          <w:sz w:val="21"/>
+          <w:szCs w:val="21"/>
+          <w:lang w:val="en-US" w:eastAsia="ru-RU"/>
+        </w:rPr>
+        <w:t>]</w:t>
+      </w:r>
+    </w:p>
+    <w:p>
+      <w:pPr>
+        <w:shd w:val="clear" w:color="auto" w:fill="1E1E1E"/>
+        <w:spacing w:after="0" w:line="360" w:lineRule="atLeast"/>
+        <w:rPr>
+          <w:rFonts w:ascii="Consolas" w:eastAsia="Times New Roman" w:hAnsi="Consolas" w:cs="Times New Roman"/>
+          <w:color w:val="FFFFFF"/>
+          <w:sz w:val="21"/>
+          <w:szCs w:val="21"/>
+          <w:lang w:val="en-US" w:eastAsia="ru-RU"/>
+        </w:rPr>
+      </w:pPr>
+    </w:p>
+    <w:p>
+      <w:pPr>
+        <w:shd w:val="clear" w:color="auto" w:fill="1E1E1E"/>
+        <w:spacing w:after="0" w:line="360" w:lineRule="atLeast"/>
+        <w:rPr>
+          <w:rFonts w:ascii="Consolas" w:eastAsia="Times New Roman" w:hAnsi="Consolas" w:cs="Times New Roman"/>
+          <w:color w:val="FFFFFF"/>
+          <w:sz w:val="21"/>
+          <w:szCs w:val="21"/>
+          <w:lang w:val="en-US" w:eastAsia="ru-RU"/>
+        </w:rPr>
+      </w:pPr>
+      <w:proofErr w:type="spellStart"/>
+      <w:r>
+        <w:rPr>
+          <w:rFonts w:ascii="Consolas" w:eastAsia="Times New Roman" w:hAnsi="Consolas" w:cs="Times New Roman"/>
+          <w:color w:val="FF8973"/>
+          <w:sz w:val="21"/>
+          <w:szCs w:val="21"/>
+          <w:lang w:val="en-US" w:eastAsia="ru-RU"/>
+        </w:rPr>
+        <w:t>winter_trees_full</w:t>
+      </w:r>
+      <w:proofErr w:type="spellEnd"/>
+      <w:r>
+        <w:rPr>
+          <w:rFonts w:ascii="Consolas" w:eastAsia="Times New Roman" w:hAnsi="Consolas" w:cs="Times New Roman"/>
+          <w:color w:val="FFFFFF"/>
+          <w:sz w:val="21"/>
+          <w:szCs w:val="21"/>
+          <w:lang w:val="en-US" w:eastAsia="ru-RU"/>
+        </w:rPr>
+        <w:t> = </w:t>
+      </w:r>
+      <w:r>
+        <w:rPr>
+          <w:rFonts w:ascii="Consolas" w:eastAsia="Times New Roman" w:hAnsi="Consolas" w:cs="Times New Roman"/>
+          <w:color w:val="FFE083"/>
+          <w:sz w:val="21"/>
+          <w:szCs w:val="21"/>
+          <w:lang w:val="en-US" w:eastAsia="ru-RU"/>
+        </w:rPr>
+        <w:t>'\</w:t>
+      </w:r>
+      <w:proofErr w:type="spellStart"/>
+      <w:r>
+        <w:rPr>
+          <w:rFonts w:ascii="Consolas" w:eastAsia="Times New Roman" w:hAnsi="Consolas" w:cs="Times New Roman"/>
+          <w:color w:val="FFE083"/>
+          <w:sz w:val="21"/>
+          <w:szCs w:val="21"/>
+          <w:lang w:val="en-US" w:eastAsia="ru-RU"/>
+        </w:rPr>
+        <w:t>n</w:t>
+      </w:r>
+      <w:proofErr w:type="gramStart"/>
+      <w:r>
+        <w:rPr>
+          <w:rFonts w:ascii="Consolas" w:eastAsia="Times New Roman" w:hAnsi="Consolas" w:cs="Times New Roman"/>
+          <w:color w:val="FFE083"/>
+          <w:sz w:val="21"/>
+          <w:szCs w:val="21"/>
+          <w:lang w:val="en-US" w:eastAsia="ru-RU"/>
+        </w:rPr>
+        <w:t>'</w:t>
+      </w:r>
+      <w:r>
+        <w:rPr>
+          <w:rFonts w:ascii="Consolas" w:eastAsia="Times New Roman" w:hAnsi="Consolas" w:cs="Times New Roman"/>
+          <w:color w:val="FFFFFF"/>
+          <w:sz w:val="21"/>
+          <w:szCs w:val="21"/>
+          <w:lang w:val="en-US" w:eastAsia="ru-RU"/>
+        </w:rPr>
+        <w:t>.</w:t>
+      </w:r>
+      <w:r>
+        <w:rPr>
+          <w:rFonts w:ascii="Consolas" w:eastAsia="Times New Roman" w:hAnsi="Consolas" w:cs="Times New Roman"/>
+          <w:color w:val="83FFF5"/>
+          <w:sz w:val="21"/>
+          <w:szCs w:val="21"/>
+          <w:lang w:val="en-US" w:eastAsia="ru-RU"/>
+        </w:rPr>
+        <w:t>join</w:t>
+      </w:r>
+      <w:proofErr w:type="spellEnd"/>
+      <w:proofErr w:type="gramEnd"/>
+      <w:r>
+        <w:rPr>
+          <w:rFonts w:ascii="Consolas" w:eastAsia="Times New Roman" w:hAnsi="Consolas" w:cs="Times New Roman"/>
+          <w:color w:val="FFFFFF"/>
+          <w:sz w:val="21"/>
+          <w:szCs w:val="21"/>
+          <w:lang w:val="en-US" w:eastAsia="ru-RU"/>
+        </w:rPr>
+        <w:t>(</w:t>
+      </w:r>
+      <w:proofErr w:type="spellStart"/>
+      <w:r>
+        <w:rPr>
+          <w:rFonts w:ascii="Consolas" w:eastAsia="Times New Roman" w:hAnsi="Consolas" w:cs="Times New Roman"/>
+          <w:color w:val="FF8973"/>
+          <w:sz w:val="21"/>
+          <w:szCs w:val="21"/>
+          <w:lang w:val="en-US" w:eastAsia="ru-RU"/>
+        </w:rPr>
+        <w:t>winter_trees_lines</w:t>
+      </w:r>
+      <w:proofErr w:type="spellEnd"/>
+      <w:r>
+        <w:rPr>
+          <w:rFonts w:ascii="Consolas" w:eastAsia="Times New Roman" w:hAnsi="Consolas" w:cs="Times New Roman"/>
+          <w:color w:val="FFFFFF"/>
+          <w:sz w:val="21"/>
+          <w:szCs w:val="21"/>
+          <w:lang w:val="en-US" w:eastAsia="ru-RU"/>
+        </w:rPr>
+        <w:t>)</w:t>
+      </w:r>
+    </w:p>
+    <w:p>
+      <w:pPr>
+        <w:shd w:val="clear" w:color="auto" w:fill="1E1E1E"/>
+        <w:spacing w:after="0" w:line="360" w:lineRule="atLeast"/>
+        <w:rPr>
+          <w:rFonts w:ascii="Consolas" w:eastAsia="Times New Roman" w:hAnsi="Consolas" w:cs="Times New Roman"/>
+          <w:color w:val="FFFFFF"/>
+          <w:sz w:val="21"/>
+          <w:szCs w:val="21"/>
+          <w:lang w:val="en-US" w:eastAsia="ru-RU"/>
+        </w:rPr>
+      </w:pPr>
+    </w:p>
+    <w:p>
+      <w:pPr>
+        <w:shd w:val="clear" w:color="auto" w:fill="1E1E1E"/>
+        <w:spacing w:after="0" w:line="360" w:lineRule="atLeast"/>
+        <w:rPr>
+          <w:rFonts w:ascii="Consolas" w:eastAsia="Times New Roman" w:hAnsi="Consolas" w:cs="Times New Roman"/>
+          <w:color w:val="FFFFFF"/>
+          <w:sz w:val="21"/>
+          <w:szCs w:val="21"/>
+          <w:lang w:eastAsia="ru-RU"/>
+        </w:rPr>
+      </w:pPr>
+      <w:proofErr w:type="spellStart"/>
+      <w:r>
+        <w:rPr>
+          <w:rFonts w:ascii="Consolas" w:eastAsia="Times New Roman" w:hAnsi="Consolas" w:cs="Times New Roman"/>
+          <w:color w:val="FFFFFF"/>
+          <w:sz w:val="21"/>
+          <w:szCs w:val="21"/>
+          <w:lang w:eastAsia="ru-RU"/>
+        </w:rPr>
+        <w:t>print</w:t>
+      </w:r>
+      <w:proofErr w:type="spellEnd"/>
+      <w:r>
+        <w:rPr>
+          <w:rFonts w:ascii="Consolas" w:eastAsia="Times New Roman" w:hAnsi="Consolas" w:cs="Times New Roman"/>
+          <w:color w:val="FFFFFF"/>
+          <w:sz w:val="21"/>
+          <w:szCs w:val="21"/>
+          <w:lang w:eastAsia="ru-RU"/>
+        </w:rPr>
+        <w:t>(</w:t>
+      </w:r>
+      <w:proofErr w:type="spellStart"/>
+      <w:r>
+        <w:rPr>
+          <w:rFonts w:ascii="Consolas" w:eastAsia="Times New Roman" w:hAnsi="Consolas" w:cs="Times New Roman"/>
+          <w:color w:val="FF8973"/>
+          <w:sz w:val="21"/>
+          <w:szCs w:val="21"/>
+          <w:lang w:eastAsia="ru-RU"/>
+        </w:rPr>
+        <w:t>winter_trees_full</w:t>
+      </w:r>
+      <w:proofErr w:type="spellEnd"/>
+      <w:r>
+        <w:rPr>
+          <w:rFonts w:ascii="Consolas" w:eastAsia="Times New Roman" w:hAnsi="Consolas" w:cs="Times New Roman"/>
+          <w:color w:val="FFFFFF"/>
+          <w:sz w:val="21"/>
+          <w:szCs w:val="21"/>
+          <w:lang w:eastAsia="ru-RU"/>
+        </w:rPr>
+        <w:t>)</w:t>
+      </w:r>
+    </w:p>
+    <w:p>
+      <w:pPr>
+        <w:jc w:val="both"/>
+        <w:rPr>
+          <w:lang w:val="en-US"/>
+        </w:rPr>
+      </w:pPr>
+    </w:p>
+    <w:p>
+      <w:pPr>
+        <w:jc w:val="center"/>
+        <w:rPr>
+          <w:lang w:val="en-US"/>
+        </w:rPr>
+      </w:pPr>
+      <w:r>
+        <w:rPr>
+          <w:noProof/>
+          <w:lang w:val="en-US"/>
+        </w:rPr>
+        <w:lastRenderedPageBreak/>
+        <w:drawing>
+          <wp:inline distT="0" distB="0" distL="0" distR="0" wp14:anchorId="4E080BD2" wp14:editId="157F195C">
+            <wp:extent cx="3154680" cy="2766060"/>
+            <wp:effectExtent l="0" t="0" r="7620" b="0"/>
+            <wp:docPr id="7" name="Рисунок 7"/>
+            <wp:cNvGraphicFramePr>
+              <a:graphicFrameLocks xmlns:a="http://schemas.openxmlformats.org/drawingml/2006/main" noChangeAspect="1"/>
+            </wp:cNvGraphicFramePr>
+            <a:graphic xmlns:a="http://schemas.openxmlformats.org/drawingml/2006/main">
+              <a:graphicData uri="http://schemas.openxmlformats.org/drawingml/2006/picture">
+                <pic:pic xmlns:pic="http://schemas.openxmlformats.org/drawingml/2006/picture">
+                  <pic:nvPicPr>
+                    <pic:cNvPr id="0" name="Picture 7"/>
+                    <pic:cNvPicPr>
+                      <a:picLocks noChangeAspect="1" noChangeArrowheads="1"/>
+                    </pic:cNvPicPr>
+                  </pic:nvPicPr>
+                  <pic:blipFill>
+                    <a:blip r:embed="rId12">
+                      <a:extLst>
+                        <a:ext uri="{28A0092B-C50C-407E-A947-70E740481C1C}">
+                          <a14:useLocalDpi xmlns:a14="http://schemas.microsoft.com/office/drawing/2010/main" val="0"/>
+                        </a:ext>
+                      </a:extLst>
+                    </a:blip>
+                    <a:srcRect/>
+                    <a:stretch>
+                      <a:fillRect/>
+                    </a:stretch>
+                  </pic:blipFill>
+                  <pic:spPr bwMode="auto">
+                    <a:xfrm>
+                      <a:off x="0" y="0"/>
+                      <a:ext cx="3154680" cy="2766060"/>
+                    </a:xfrm>
+                    <a:prstGeom prst="rect">
+                      <a:avLst/>
+                    </a:prstGeom>
+                    <a:noFill/>
+                    <a:ln>
+                      <a:noFill/>
+                    </a:ln>
+                  </pic:spPr>
+                </pic:pic>
+              </a:graphicData>
+            </a:graphic>
+          </wp:inline>
+        </w:drawing>
+      </w:r>
+    </w:p>
+    <w:p>
+      <w:pPr>
+        <w:pBdr>
+          <w:bottom w:val="single" w:sz="12" w:space="1" w:color="auto"/>
+        </w:pBdr>
+        <w:jc w:val="center"/>
+        <w:rPr>
+          <w:lang w:val="en-US"/>
+        </w:rPr>
+      </w:pPr>
+    </w:p>
+    <w:p>
+      <w:pPr>
+        <w:jc w:val="both"/>
+        <w:rPr>
           <w:lang w:val="en-US"/>
         </w:rPr>
       </w:pPr>
@@ -8644,6 +12296,18 @@
       <w:bCs/>
     </w:rPr>
   </w:style>
+  <w:style w:type="character" w:styleId="a5">
+    <w:name w:val="Hyperlink"/>
+    <w:basedOn w:val="a0"/>
+    <w:uiPriority w:val="99"/>
+    <w:semiHidden/>
+    <w:unhideWhenUsed/>
+    <w:rsid w:val="000B5C05"/>
+    <w:rPr>
+      <w:color w:val="0000FF"/>
+      <w:u w:val="single"/>
+    </w:rPr>
+  </w:style>
 </w:styles>
 </file>
 

</xml_diff>